<commit_message>
feat: doing some stuff in dsa
</commit_message>
<xml_diff>
--- a/University/Year 2 Term 1/TY/tasks/РГЗ/звіт_2.docx
+++ b/University/Year 2 Term 1/TY/tasks/РГЗ/звіт_2.docx
@@ -692,63 +692,7 @@
               <w:rFonts w:ascii="Cambria Math" w:hAnsi="Cambria Math"/>
               <w:lang w:val="en-US"/>
             </w:rPr>
-            <m:t>=p1</m:t>
-          </m:r>
-          <m:r>
-            <w:rPr>
-              <w:rFonts w:ascii="Cambria Math" w:hAnsi="Cambria Math"/>
-              <w:lang w:val="en-US"/>
-            </w:rPr>
-            <m:t>*</m:t>
-          </m:r>
-          <m:r>
-            <w:rPr>
-              <w:rFonts w:ascii="Cambria Math" w:hAnsi="Cambria Math"/>
-              <w:lang w:val="en-US"/>
-            </w:rPr>
-            <m:t>x1+p2</m:t>
-          </m:r>
-          <m:r>
-            <w:rPr>
-              <w:rFonts w:ascii="Cambria Math" w:hAnsi="Cambria Math"/>
-              <w:lang w:val="en-US"/>
-            </w:rPr>
-            <m:t>*</m:t>
-          </m:r>
-          <m:r>
-            <w:rPr>
-              <w:rFonts w:ascii="Cambria Math" w:hAnsi="Cambria Math"/>
-              <w:lang w:val="en-US"/>
-            </w:rPr>
-            <m:t>x2=0.98</m:t>
-          </m:r>
-          <m:r>
-            <w:rPr>
-              <w:rFonts w:ascii="Cambria Math" w:hAnsi="Cambria Math"/>
-              <w:lang w:val="en-US"/>
-            </w:rPr>
-            <m:t>*</m:t>
-          </m:r>
-          <m:r>
-            <w:rPr>
-              <w:rFonts w:ascii="Cambria Math" w:hAnsi="Cambria Math"/>
-              <w:lang w:val="en-US"/>
-            </w:rPr>
-            <m:t>20+0.02</m:t>
-          </m:r>
-          <m:r>
-            <w:rPr>
-              <w:rFonts w:ascii="Cambria Math" w:hAnsi="Cambria Math"/>
-              <w:lang w:val="en-US"/>
-            </w:rPr>
-            <m:t>*</m:t>
-          </m:r>
-          <m:r>
-            <w:rPr>
-              <w:rFonts w:ascii="Cambria Math" w:hAnsi="Cambria Math"/>
-              <w:lang w:val="en-US"/>
-            </w:rPr>
-            <m:t>80=20.2</m:t>
+            <m:t>=p1x1+p2x2=0.98∙20+0.02∙80=20.8</m:t>
           </m:r>
         </m:oMath>
       </m:oMathPara>
@@ -824,21 +768,7 @@
               <w:rFonts w:ascii="Cambria Math" w:hAnsi="Cambria Math"/>
               <w:lang w:val="en-US"/>
             </w:rPr>
-            <m:t>=p1</m:t>
-          </m:r>
-          <m:r>
-            <w:rPr>
-              <w:rFonts w:ascii="Cambria Math" w:hAnsi="Cambria Math"/>
-              <w:lang w:val="en-US"/>
-            </w:rPr>
-            <m:t>*</m:t>
-          </m:r>
-          <m:r>
-            <w:rPr>
-              <w:rFonts w:ascii="Cambria Math" w:hAnsi="Cambria Math"/>
-              <w:lang w:val="en-US"/>
-            </w:rPr>
-            <m:t>x</m:t>
+            <m:t>=p1x</m:t>
           </m:r>
           <m:sSup>
             <m:sSupPr>
@@ -874,21 +804,7 @@
               <w:rFonts w:ascii="Cambria Math" w:hAnsi="Cambria Math"/>
               <w:lang w:val="en-US"/>
             </w:rPr>
-            <m:t>+p2</m:t>
-          </m:r>
-          <m:r>
-            <w:rPr>
-              <w:rFonts w:ascii="Cambria Math" w:hAnsi="Cambria Math"/>
-              <w:lang w:val="en-US"/>
-            </w:rPr>
-            <m:t>*</m:t>
-          </m:r>
-          <m:r>
-            <w:rPr>
-              <w:rFonts w:ascii="Cambria Math" w:hAnsi="Cambria Math"/>
-              <w:lang w:val="en-US"/>
-            </w:rPr>
-            <m:t>x</m:t>
+            <m:t>+p2x</m:t>
           </m:r>
           <m:sSup>
             <m:sSupPr>
@@ -993,14 +909,7 @@
               <w:rFonts w:ascii="Cambria Math" w:hAnsi="Cambria Math"/>
               <w:lang w:val="en-US"/>
             </w:rPr>
-            <m:t>=0.98</m:t>
-          </m:r>
-          <m:r>
-            <w:rPr>
-              <w:rFonts w:ascii="Cambria Math" w:hAnsi="Cambria Math"/>
-              <w:lang w:val="en-US"/>
-            </w:rPr>
-            <m:t>*</m:t>
+            <m:t>=0.98∙</m:t>
           </m:r>
           <m:sSup>
             <m:sSupPr>
@@ -1036,14 +945,7 @@
               <w:rFonts w:ascii="Cambria Math" w:hAnsi="Cambria Math"/>
               <w:lang w:val="en-US"/>
             </w:rPr>
-            <m:t>+0.02</m:t>
-          </m:r>
-          <m:r>
-            <w:rPr>
-              <w:rFonts w:ascii="Cambria Math" w:hAnsi="Cambria Math"/>
-              <w:lang w:val="en-US"/>
-            </w:rPr>
-            <m:t>*</m:t>
+            <m:t>+0.02∙</m:t>
           </m:r>
           <m:sSup>
             <m:sSupPr>
@@ -1097,7 +999,7 @@
                   <w:rFonts w:ascii="Cambria Math" w:hAnsi="Cambria Math"/>
                   <w:lang w:val="en-US"/>
                 </w:rPr>
-                <m:t>20.2</m:t>
+                <m:t>20.8</m:t>
               </m:r>
             </m:e>
             <m:sup>
@@ -1115,7 +1017,7 @@
               <w:rFonts w:ascii="Cambria Math" w:hAnsi="Cambria Math"/>
               <w:lang w:val="en-US"/>
             </w:rPr>
-            <m:t>=23.16</m:t>
+            <m:t>=11.36</m:t>
           </m:r>
         </m:oMath>
       </m:oMathPara>
@@ -1123,9 +1025,6 @@
     <w:p>
       <w:pPr>
         <w:contextualSpacing/>
-        <w:rPr>
-          <w:lang w:val="en-US"/>
-        </w:rPr>
       </w:pPr>
     </w:p>
     <w:p>
@@ -1179,25 +1078,17 @@
             <w:rPr>
               <w:rFonts w:ascii="Cambria Math" w:hAnsi="Cambria Math"/>
             </w:rPr>
-            <m:t>=</m:t>
-          </m:r>
-          <m:rad>
-            <m:radPr>
-              <m:degHide m:val="1"/>
-              <m:ctrlPr>
-                <w:rPr>
-                  <w:rFonts w:ascii="Cambria Math" w:hAnsi="Cambria Math"/>
-                </w:rPr>
-              </m:ctrlPr>
-            </m:radPr>
-            <m:deg>
-              <m:ctrlPr>
-                <w:rPr>
-                  <w:rFonts w:ascii="Cambria Math" w:hAnsi="Cambria Math"/>
-                  <w:i/>
-                </w:rPr>
-              </m:ctrlPr>
-            </m:deg>
+            <m:t>=sqrt</m:t>
+          </m:r>
+          <m:d>
+            <m:dPr>
+              <m:ctrlPr>
+                <w:rPr>
+                  <w:rFonts w:ascii="Cambria Math" w:hAnsi="Cambria Math"/>
+                  <w:i/>
+                </w:rPr>
+              </m:ctrlPr>
+            </m:dPr>
             <m:e>
               <m:r>
                 <w:rPr>
@@ -1224,44 +1115,36 @@
                 </m:e>
               </m:d>
             </m:e>
-          </m:rad>
-          <m:r>
-            <w:rPr>
-              <w:rFonts w:ascii="Cambria Math" w:hAnsi="Cambria Math"/>
-            </w:rPr>
-            <m:t>=</m:t>
-          </m:r>
-          <m:rad>
-            <m:radPr>
-              <m:degHide m:val="1"/>
-              <m:ctrlPr>
-                <w:rPr>
-                  <w:rFonts w:ascii="Cambria Math" w:hAnsi="Cambria Math"/>
-                </w:rPr>
-              </m:ctrlPr>
-            </m:radPr>
-            <m:deg>
-              <m:ctrlPr>
-                <w:rPr>
-                  <w:rFonts w:ascii="Cambria Math" w:hAnsi="Cambria Math"/>
-                  <w:i/>
-                </w:rPr>
-              </m:ctrlPr>
-            </m:deg>
+          </m:d>
+          <m:r>
+            <w:rPr>
+              <w:rFonts w:ascii="Cambria Math" w:hAnsi="Cambria Math"/>
+            </w:rPr>
+            <m:t>=sqrt</m:t>
+          </m:r>
+          <m:d>
+            <m:dPr>
+              <m:ctrlPr>
+                <w:rPr>
+                  <w:rFonts w:ascii="Cambria Math" w:hAnsi="Cambria Math"/>
+                  <w:i/>
+                </w:rPr>
+              </m:ctrlPr>
+            </m:dPr>
             <m:e>
               <m:r>
                 <w:rPr>
                   <w:rFonts w:ascii="Cambria Math" w:hAnsi="Cambria Math"/>
                 </w:rPr>
-                <m:t>23.16</m:t>
+                <m:t>11.36</m:t>
               </m:r>
             </m:e>
-          </m:rad>
-          <m:r>
-            <w:rPr>
-              <w:rFonts w:ascii="Cambria Math" w:hAnsi="Cambria Math"/>
-            </w:rPr>
-            <m:t>=4.81</m:t>
+          </m:d>
+          <m:r>
+            <w:rPr>
+              <w:rFonts w:ascii="Cambria Math" w:hAnsi="Cambria Math"/>
+            </w:rPr>
+            <m:t>=3.37</m:t>
           </m:r>
         </m:oMath>
       </m:oMathPara>
@@ -7350,6 +7233,3616 @@
       </w:pPr>
       <w:r>
         <w:t>Рішення 13 в зошиті</w:t>
+      </w:r>
+    </w:p>
+    <w:p>
+      <w:pPr>
+        <w:contextualSpacing/>
+      </w:pPr>
+    </w:p>
+    <w:p>
+      <w:pPr>
+        <w:contextualSpacing/>
+        <w:rPr>
+          <w:b/>
+          <w:bCs/>
+        </w:rPr>
+      </w:pPr>
+      <w:r>
+        <w:rPr>
+          <w:b/>
+          <w:bCs/>
+        </w:rPr>
+        <w:t>Завдання 14</w:t>
+      </w:r>
+    </w:p>
+    <w:p>
+      <w:pPr>
+        <w:contextualSpacing/>
+      </w:pPr>
+    </w:p>
+    <w:p>
+      <w:pPr>
+        <w:contextualSpacing/>
+      </w:pPr>
+      <w:r>
+        <w:t>Умова:</w:t>
+      </w:r>
+    </w:p>
+    <w:p>
+      <w:pPr>
+        <w:contextualSpacing/>
+      </w:pPr>
+      <w:r>
+        <w:t xml:space="preserve">Задано щільність розподілу f(x) випадкової величини Х. Обчислити значення невідомого параметра a і функцію розподілу </w:t>
+      </w:r>
+      <m:oMath>
+        <m:r>
+          <w:rPr>
+            <w:rFonts w:ascii="Cambria Math" w:hAnsi="Cambria Math"/>
+          </w:rPr>
+          <m:t>F</m:t>
+        </m:r>
+        <m:d>
+          <m:dPr>
+            <m:ctrlPr>
+              <w:rPr>
+                <w:rFonts w:ascii="Cambria Math" w:hAnsi="Cambria Math"/>
+                <w:i/>
+              </w:rPr>
+            </m:ctrlPr>
+          </m:dPr>
+          <m:e>
+            <m:r>
+              <w:rPr>
+                <w:rFonts w:ascii="Cambria Math" w:hAnsi="Cambria Math"/>
+              </w:rPr>
+              <m:t>x</m:t>
+            </m:r>
+          </m:e>
+        </m:d>
+        <m:r>
+          <w:rPr>
+            <w:rFonts w:ascii="Cambria Math" w:hAnsi="Cambria Math"/>
+          </w:rPr>
+          <m:t xml:space="preserve">,  </m:t>
+        </m:r>
+        <m:r>
+          <w:rPr>
+            <w:rFonts w:ascii="Cambria Math" w:hAnsi="Cambria Math"/>
+          </w:rPr>
+          <m:t>f</m:t>
+        </m:r>
+        <m:d>
+          <m:dPr>
+            <m:ctrlPr>
+              <w:rPr>
+                <w:rFonts w:ascii="Cambria Math" w:hAnsi="Cambria Math"/>
+                <w:i/>
+              </w:rPr>
+            </m:ctrlPr>
+          </m:dPr>
+          <m:e>
+            <m:r>
+              <w:rPr>
+                <w:rFonts w:ascii="Cambria Math" w:hAnsi="Cambria Math"/>
+              </w:rPr>
+              <m:t>x</m:t>
+            </m:r>
+          </m:e>
+        </m:d>
+        <m:r>
+          <w:rPr>
+            <w:rFonts w:ascii="Cambria Math" w:hAnsi="Cambria Math"/>
+          </w:rPr>
+          <m:t>=axcosx,x</m:t>
+        </m:r>
+        <m:r>
+          <w:rPr>
+            <w:rFonts w:ascii="Cambria Math" w:hAnsi="Cambria Math" w:cs="Cambria Math"/>
+          </w:rPr>
+          <m:t>∈</m:t>
+        </m:r>
+        <m:d>
+          <m:dPr>
+            <m:begChr m:val="["/>
+            <m:endChr m:val="]"/>
+            <m:ctrlPr>
+              <w:rPr>
+                <w:rFonts w:ascii="Cambria Math" w:hAnsi="Cambria Math"/>
+                <w:i/>
+              </w:rPr>
+            </m:ctrlPr>
+          </m:dPr>
+          <m:e>
+            <m:r>
+              <w:rPr>
+                <w:rFonts w:ascii="Cambria Math" w:hAnsi="Cambria Math"/>
+              </w:rPr>
+              <m:t>0;PI</m:t>
+            </m:r>
+            <m:r>
+              <m:rPr>
+                <m:lit/>
+              </m:rPr>
+              <w:rPr>
+                <w:rFonts w:ascii="Cambria Math" w:hAnsi="Cambria Math"/>
+              </w:rPr>
+              <m:t>/</m:t>
+            </m:r>
+            <m:r>
+              <w:rPr>
+                <w:rFonts w:ascii="Cambria Math" w:hAnsi="Cambria Math"/>
+              </w:rPr>
+              <m:t>4</m:t>
+            </m:r>
+          </m:e>
+        </m:d>
+        <m:r>
+          <w:rPr>
+            <w:rFonts w:ascii="Cambria Math" w:hAnsi="Cambria Math"/>
+          </w:rPr>
+          <m:t>;0,x</m:t>
+        </m:r>
+        <m:r>
+          <w:rPr>
+            <w:rFonts w:ascii="Cambria Math" w:hAnsi="Cambria Math" w:cs="Cambria Math"/>
+          </w:rPr>
+          <m:t>∉</m:t>
+        </m:r>
+        <m:d>
+          <m:dPr>
+            <m:begChr m:val="["/>
+            <m:endChr m:val="]"/>
+            <m:ctrlPr>
+              <w:rPr>
+                <w:rFonts w:ascii="Cambria Math" w:hAnsi="Cambria Math"/>
+                <w:i/>
+              </w:rPr>
+            </m:ctrlPr>
+          </m:dPr>
+          <m:e>
+            <m:r>
+              <w:rPr>
+                <w:rFonts w:ascii="Cambria Math" w:hAnsi="Cambria Math"/>
+              </w:rPr>
+              <m:t>0;PI</m:t>
+            </m:r>
+            <m:r>
+              <m:rPr>
+                <m:lit/>
+              </m:rPr>
+              <w:rPr>
+                <w:rFonts w:ascii="Cambria Math" w:hAnsi="Cambria Math"/>
+              </w:rPr>
+              <m:t>/</m:t>
+            </m:r>
+            <m:r>
+              <w:rPr>
+                <w:rFonts w:ascii="Cambria Math" w:hAnsi="Cambria Math"/>
+              </w:rPr>
+              <m:t>4</m:t>
+            </m:r>
+          </m:e>
+        </m:d>
+      </m:oMath>
+    </w:p>
+    <w:p>
+      <w:pPr>
+        <w:contextualSpacing/>
+      </w:pPr>
+    </w:p>
+    <w:p>
+      <w:pPr>
+        <w:contextualSpacing/>
+      </w:pPr>
+      <w:r>
+        <w:t>Рішення:</w:t>
+      </w:r>
+    </w:p>
+    <w:p>
+      <w:pPr>
+        <w:contextualSpacing/>
+      </w:pPr>
+      <w:r>
+        <w:lastRenderedPageBreak/>
+        <w:t>1. Знайдемо параметр a з властивості функції щільності розподілу випадкової величини:</w:t>
+      </w:r>
+    </w:p>
+    <w:p>
+      <w:pPr>
+        <w:contextualSpacing/>
+      </w:pPr>
+    </w:p>
+    <w:p>
+      <w:pPr>
+        <w:contextualSpacing/>
+      </w:pPr>
+      <m:oMathPara>
+        <m:oMath>
+          <m:nary>
+            <m:naryPr>
+              <m:ctrlPr>
+                <w:rPr>
+                  <w:rFonts w:ascii="Cambria Math" w:hAnsi="Cambria Math"/>
+                </w:rPr>
+              </m:ctrlPr>
+            </m:naryPr>
+            <m:sub>
+              <m:r>
+                <w:rPr>
+                  <w:rFonts w:ascii="Cambria Math" w:hAnsi="Cambria Math"/>
+                </w:rPr>
+                <m:t>-</m:t>
+              </m:r>
+              <m:r>
+                <m:rPr>
+                  <m:sty m:val="p"/>
+                </m:rPr>
+                <w:rPr>
+                  <w:rFonts w:ascii="Cambria Math" w:hAnsi="Cambria Math"/>
+                </w:rPr>
+                <m:t>∞</m:t>
+              </m:r>
+              <m:ctrlPr>
+                <w:rPr>
+                  <w:rFonts w:ascii="Cambria Math" w:hAnsi="Cambria Math"/>
+                  <w:i/>
+                </w:rPr>
+              </m:ctrlPr>
+            </m:sub>
+            <m:sup>
+              <m:r>
+                <w:rPr>
+                  <w:rFonts w:ascii="Cambria Math" w:hAnsi="Cambria Math"/>
+                </w:rPr>
+                <m:t>+inf</m:t>
+              </m:r>
+              <m:ctrlPr>
+                <w:rPr>
+                  <w:rFonts w:ascii="Cambria Math" w:hAnsi="Cambria Math"/>
+                  <w:i/>
+                </w:rPr>
+              </m:ctrlPr>
+            </m:sup>
+            <m:e>
+              <m:r>
+                <w:rPr>
+                  <w:rFonts w:ascii="Cambria Math" w:hAnsi="Cambria Math"/>
+                </w:rPr>
+                <m:t>f</m:t>
+              </m:r>
+              <m:d>
+                <m:dPr>
+                  <m:ctrlPr>
+                    <w:rPr>
+                      <w:rFonts w:ascii="Cambria Math" w:hAnsi="Cambria Math"/>
+                      <w:i/>
+                    </w:rPr>
+                  </m:ctrlPr>
+                </m:dPr>
+                <m:e>
+                  <m:r>
+                    <w:rPr>
+                      <w:rFonts w:ascii="Cambria Math" w:hAnsi="Cambria Math"/>
+                    </w:rPr>
+                    <m:t>x</m:t>
+                  </m:r>
+                </m:e>
+              </m:d>
+              <m:r>
+                <w:rPr>
+                  <w:rFonts w:ascii="Cambria Math" w:hAnsi="Cambria Math"/>
+                </w:rPr>
+                <m:t>dx</m:t>
+              </m:r>
+              <m:ctrlPr>
+                <w:rPr>
+                  <w:rFonts w:ascii="Cambria Math" w:hAnsi="Cambria Math"/>
+                  <w:i/>
+                </w:rPr>
+              </m:ctrlPr>
+            </m:e>
+          </m:nary>
+          <m:r>
+            <w:rPr>
+              <w:rFonts w:ascii="Cambria Math" w:hAnsi="Cambria Math"/>
+            </w:rPr>
+            <m:t>=1</m:t>
+          </m:r>
+        </m:oMath>
+      </m:oMathPara>
+    </w:p>
+    <w:p>
+      <w:pPr>
+        <w:contextualSpacing/>
+      </w:pPr>
+    </w:p>
+    <w:p>
+      <w:pPr>
+        <w:contextualSpacing/>
+      </w:pPr>
+      <w:r>
+        <w:t xml:space="preserve">Ліва частина цієї </w:t>
+      </w:r>
+      <w:r>
+        <w:t>не</w:t>
+      </w:r>
+      <w:r>
+        <w:t>рівності має вигляд</w:t>
+      </w:r>
+    </w:p>
+    <w:p>
+      <w:pPr>
+        <w:contextualSpacing/>
+      </w:pPr>
+    </w:p>
+    <w:p>
+      <w:pPr>
+        <w:contextualSpacing/>
+      </w:pPr>
+      <m:oMathPara>
+        <m:oMath>
+          <m:nary>
+            <m:naryPr>
+              <m:ctrlPr>
+                <w:rPr>
+                  <w:rFonts w:ascii="Cambria Math" w:hAnsi="Cambria Math"/>
+                </w:rPr>
+              </m:ctrlPr>
+            </m:naryPr>
+            <m:sub>
+              <m:r>
+                <w:rPr>
+                  <w:rFonts w:ascii="Cambria Math" w:hAnsi="Cambria Math"/>
+                </w:rPr>
+                <m:t>0</m:t>
+              </m:r>
+              <m:ctrlPr>
+                <w:rPr>
+                  <w:rFonts w:ascii="Cambria Math" w:hAnsi="Cambria Math"/>
+                  <w:i/>
+                </w:rPr>
+              </m:ctrlPr>
+            </m:sub>
+            <m:sup>
+              <m:r>
+                <w:rPr>
+                  <w:rFonts w:ascii="Cambria Math" w:hAnsi="Cambria Math"/>
+                </w:rPr>
+                <m:t>PI</m:t>
+              </m:r>
+              <m:r>
+                <m:rPr>
+                  <m:lit/>
+                </m:rPr>
+                <w:rPr>
+                  <w:rFonts w:ascii="Cambria Math" w:hAnsi="Cambria Math"/>
+                </w:rPr>
+                <m:t>/</m:t>
+              </m:r>
+              <m:r>
+                <w:rPr>
+                  <w:rFonts w:ascii="Cambria Math" w:hAnsi="Cambria Math"/>
+                </w:rPr>
+                <m:t>4</m:t>
+              </m:r>
+              <m:ctrlPr>
+                <w:rPr>
+                  <w:rFonts w:ascii="Cambria Math" w:hAnsi="Cambria Math"/>
+                  <w:i/>
+                </w:rPr>
+              </m:ctrlPr>
+            </m:sup>
+            <m:e>
+              <m:r>
+                <w:rPr>
+                  <w:rFonts w:ascii="Cambria Math" w:hAnsi="Cambria Math"/>
+                </w:rPr>
+                <m:t>axcos</m:t>
+              </m:r>
+              <m:d>
+                <m:dPr>
+                  <m:ctrlPr>
+                    <w:rPr>
+                      <w:rFonts w:ascii="Cambria Math" w:hAnsi="Cambria Math"/>
+                      <w:i/>
+                    </w:rPr>
+                  </m:ctrlPr>
+                </m:dPr>
+                <m:e>
+                  <m:r>
+                    <w:rPr>
+                      <w:rFonts w:ascii="Cambria Math" w:hAnsi="Cambria Math"/>
+                    </w:rPr>
+                    <m:t>x</m:t>
+                  </m:r>
+                </m:e>
+              </m:d>
+              <m:r>
+                <w:rPr>
+                  <w:rFonts w:ascii="Cambria Math" w:hAnsi="Cambria Math"/>
+                </w:rPr>
+                <m:t>dx</m:t>
+              </m:r>
+              <m:ctrlPr>
+                <w:rPr>
+                  <w:rFonts w:ascii="Cambria Math" w:hAnsi="Cambria Math"/>
+                  <w:i/>
+                </w:rPr>
+              </m:ctrlPr>
+            </m:e>
+          </m:nary>
+          <m:r>
+            <w:rPr>
+              <w:rFonts w:ascii="Cambria Math" w:hAnsi="Cambria Math"/>
+            </w:rPr>
+            <m:t>=a</m:t>
+          </m:r>
+          <m:nary>
+            <m:naryPr>
+              <m:ctrlPr>
+                <w:rPr>
+                  <w:rFonts w:ascii="Cambria Math" w:hAnsi="Cambria Math"/>
+                </w:rPr>
+              </m:ctrlPr>
+            </m:naryPr>
+            <m:sub>
+              <m:r>
+                <w:rPr>
+                  <w:rFonts w:ascii="Cambria Math" w:hAnsi="Cambria Math"/>
+                </w:rPr>
+                <m:t>0</m:t>
+              </m:r>
+              <m:ctrlPr>
+                <w:rPr>
+                  <w:rFonts w:ascii="Cambria Math" w:hAnsi="Cambria Math"/>
+                  <w:i/>
+                </w:rPr>
+              </m:ctrlPr>
+            </m:sub>
+            <m:sup>
+              <m:r>
+                <w:rPr>
+                  <w:rFonts w:ascii="Cambria Math" w:hAnsi="Cambria Math"/>
+                </w:rPr>
+                <m:t>PI</m:t>
+              </m:r>
+              <m:r>
+                <m:rPr>
+                  <m:lit/>
+                </m:rPr>
+                <w:rPr>
+                  <w:rFonts w:ascii="Cambria Math" w:hAnsi="Cambria Math"/>
+                </w:rPr>
+                <m:t>/</m:t>
+              </m:r>
+              <m:r>
+                <w:rPr>
+                  <w:rFonts w:ascii="Cambria Math" w:hAnsi="Cambria Math"/>
+                </w:rPr>
+                <m:t>4</m:t>
+              </m:r>
+              <m:ctrlPr>
+                <w:rPr>
+                  <w:rFonts w:ascii="Cambria Math" w:hAnsi="Cambria Math"/>
+                  <w:i/>
+                </w:rPr>
+              </m:ctrlPr>
+            </m:sup>
+            <m:e>
+              <m:r>
+                <w:rPr>
+                  <w:rFonts w:ascii="Cambria Math" w:hAnsi="Cambria Math"/>
+                </w:rPr>
+                <m:t>xcosxdx</m:t>
+              </m:r>
+              <m:ctrlPr>
+                <w:rPr>
+                  <w:rFonts w:ascii="Cambria Math" w:hAnsi="Cambria Math"/>
+                  <w:i/>
+                </w:rPr>
+              </m:ctrlPr>
+            </m:e>
+          </m:nary>
+        </m:oMath>
+      </m:oMathPara>
+    </w:p>
+    <w:p>
+      <w:pPr>
+        <w:contextualSpacing/>
+      </w:pPr>
+    </w:p>
+    <w:p>
+      <w:pPr>
+        <w:contextualSpacing/>
+      </w:pPr>
+      <w:r>
+        <w:t xml:space="preserve">Для розв'язання цього інтеграла можна використати інтегрування частинами, де </w:t>
+      </w:r>
+      <m:oMath>
+        <m:r>
+          <w:rPr>
+            <w:rFonts w:ascii="Cambria Math" w:hAnsi="Cambria Math"/>
+          </w:rPr>
+          <m:t>u=x</m:t>
+        </m:r>
+      </m:oMath>
+      <w:r>
+        <w:t xml:space="preserve">, </w:t>
+      </w:r>
+      <m:oMath>
+        <m:r>
+          <w:rPr>
+            <w:rFonts w:ascii="Cambria Math" w:hAnsi="Cambria Math"/>
+          </w:rPr>
+          <m:t>dv=cos</m:t>
+        </m:r>
+        <m:d>
+          <m:dPr>
+            <m:ctrlPr>
+              <w:rPr>
+                <w:rFonts w:ascii="Cambria Math" w:hAnsi="Cambria Math"/>
+                <w:i/>
+              </w:rPr>
+            </m:ctrlPr>
+          </m:dPr>
+          <m:e>
+            <m:r>
+              <w:rPr>
+                <w:rFonts w:ascii="Cambria Math" w:hAnsi="Cambria Math"/>
+              </w:rPr>
+              <m:t>x</m:t>
+            </m:r>
+          </m:e>
+        </m:d>
+        <m:r>
+          <w:rPr>
+            <w:rFonts w:ascii="Cambria Math" w:hAnsi="Cambria Math"/>
+          </w:rPr>
+          <m:t>dx</m:t>
+        </m:r>
+      </m:oMath>
+      <w:r>
+        <w:t xml:space="preserve">, </w:t>
+      </w:r>
+      <m:oMath>
+        <m:r>
+          <w:rPr>
+            <w:rFonts w:ascii="Cambria Math" w:hAnsi="Cambria Math"/>
+          </w:rPr>
+          <m:t>du=dx</m:t>
+        </m:r>
+      </m:oMath>
+      <w:r>
+        <w:t xml:space="preserve"> і </w:t>
+      </w:r>
+      <m:oMath>
+        <m:r>
+          <w:rPr>
+            <w:rFonts w:ascii="Cambria Math" w:hAnsi="Cambria Math"/>
+          </w:rPr>
+          <m:t>v=sin</m:t>
+        </m:r>
+        <m:r>
+          <w:rPr>
+            <w:rFonts w:ascii="Cambria Math" w:hAnsi="Cambria Math"/>
+          </w:rPr>
+          <m:t>(</m:t>
+        </m:r>
+        <m:r>
+          <w:rPr>
+            <w:rFonts w:ascii="Cambria Math" w:hAnsi="Cambria Math"/>
+          </w:rPr>
+          <m:t>x</m:t>
+        </m:r>
+        <m:r>
+          <w:rPr>
+            <w:rFonts w:ascii="Cambria Math" w:hAnsi="Cambria Math"/>
+          </w:rPr>
+          <m:t>)</m:t>
+        </m:r>
+      </m:oMath>
+      <w:r>
+        <w:t xml:space="preserve">. Формула для інтегрування частинами має вигляд </w:t>
+      </w:r>
+      <m:oMath>
+        <m:nary>
+          <m:naryPr>
+            <m:subHide m:val="1"/>
+            <m:supHide m:val="1"/>
+            <m:ctrlPr>
+              <w:rPr>
+                <w:rFonts w:ascii="Cambria Math" w:hAnsi="Cambria Math"/>
+              </w:rPr>
+            </m:ctrlPr>
+          </m:naryPr>
+          <m:sub>
+            <m:ctrlPr>
+              <w:rPr>
+                <w:rFonts w:ascii="Cambria Math" w:hAnsi="Cambria Math"/>
+                <w:i/>
+              </w:rPr>
+            </m:ctrlPr>
+          </m:sub>
+          <m:sup>
+            <m:ctrlPr>
+              <w:rPr>
+                <w:rFonts w:ascii="Cambria Math" w:hAnsi="Cambria Math"/>
+                <w:i/>
+              </w:rPr>
+            </m:ctrlPr>
+          </m:sup>
+          <m:e>
+            <m:r>
+              <w:rPr>
+                <w:rFonts w:ascii="Cambria Math" w:hAnsi="Cambria Math"/>
+              </w:rPr>
+              <m:t>udv</m:t>
+            </m:r>
+            <m:ctrlPr>
+              <w:rPr>
+                <w:rFonts w:ascii="Cambria Math" w:hAnsi="Cambria Math"/>
+                <w:i/>
+              </w:rPr>
+            </m:ctrlPr>
+          </m:e>
+        </m:nary>
+        <m:r>
+          <w:rPr>
+            <w:rFonts w:ascii="Cambria Math" w:hAnsi="Cambria Math"/>
+          </w:rPr>
+          <m:t>=uv-</m:t>
+        </m:r>
+        <m:nary>
+          <m:naryPr>
+            <m:subHide m:val="1"/>
+            <m:supHide m:val="1"/>
+            <m:ctrlPr>
+              <w:rPr>
+                <w:rFonts w:ascii="Cambria Math" w:hAnsi="Cambria Math"/>
+              </w:rPr>
+            </m:ctrlPr>
+          </m:naryPr>
+          <m:sub>
+            <m:ctrlPr>
+              <w:rPr>
+                <w:rFonts w:ascii="Cambria Math" w:hAnsi="Cambria Math"/>
+                <w:i/>
+              </w:rPr>
+            </m:ctrlPr>
+          </m:sub>
+          <m:sup>
+            <m:ctrlPr>
+              <w:rPr>
+                <w:rFonts w:ascii="Cambria Math" w:hAnsi="Cambria Math"/>
+                <w:i/>
+              </w:rPr>
+            </m:ctrlPr>
+          </m:sup>
+          <m:e>
+            <m:r>
+              <w:rPr>
+                <w:rFonts w:ascii="Cambria Math" w:hAnsi="Cambria Math"/>
+              </w:rPr>
+              <m:t>vdu</m:t>
+            </m:r>
+            <m:ctrlPr>
+              <w:rPr>
+                <w:rFonts w:ascii="Cambria Math" w:hAnsi="Cambria Math"/>
+                <w:i/>
+              </w:rPr>
+            </m:ctrlPr>
+          </m:e>
+        </m:nary>
+      </m:oMath>
+      <w:r>
+        <w:t>. Застосовуючи цю формулу, отримаємо:</w:t>
+      </w:r>
+    </w:p>
+    <w:p>
+      <w:pPr>
+        <w:contextualSpacing/>
+      </w:pPr>
+    </w:p>
+    <w:p>
+      <w:pPr>
+        <w:contextualSpacing/>
+      </w:pPr>
+      <m:oMathPara>
+        <m:oMath>
+          <m:r>
+            <w:rPr>
+              <w:rFonts w:ascii="Cambria Math" w:hAnsi="Cambria Math"/>
+            </w:rPr>
+            <m:t>a</m:t>
+          </m:r>
+          <m:d>
+            <m:dPr>
+              <m:begChr m:val="["/>
+              <m:endChr m:val="]"/>
+              <m:ctrlPr>
+                <w:rPr>
+                  <w:rFonts w:ascii="Cambria Math" w:hAnsi="Cambria Math"/>
+                  <w:i/>
+                </w:rPr>
+              </m:ctrlPr>
+            </m:dPr>
+            <m:e>
+              <m:r>
+                <w:rPr>
+                  <w:rFonts w:ascii="Cambria Math" w:hAnsi="Cambria Math"/>
+                </w:rPr>
+                <m:t>xsinx</m:t>
+              </m:r>
+              <m:sSubSup>
+                <m:sSubSupPr>
+                  <m:ctrlPr>
+                    <w:rPr>
+                      <w:rFonts w:ascii="Cambria Math" w:hAnsi="Cambria Math"/>
+                      <w:i/>
+                    </w:rPr>
+                  </m:ctrlPr>
+                </m:sSubSupPr>
+                <m:e>
+                  <m:d>
+                    <m:dPr>
+                      <m:begChr m:val=""/>
+                      <m:endChr m:val="|"/>
+                      <m:ctrlPr>
+                        <w:rPr>
+                          <w:rFonts w:ascii="Cambria Math" w:hAnsi="Cambria Math"/>
+                          <w:i/>
+                        </w:rPr>
+                      </m:ctrlPr>
+                    </m:dPr>
+                    <m:e>
+                      <m:r>
+                        <w:rPr>
+                          <w:rFonts w:ascii="Cambria Math" w:hAnsi="Cambria Math"/>
+                        </w:rPr>
+                        <m:t>​</m:t>
+                      </m:r>
+                    </m:e>
+                  </m:d>
+                </m:e>
+                <m:sub>
+                  <m:r>
+                    <w:rPr>
+                      <w:rFonts w:ascii="Cambria Math" w:hAnsi="Cambria Math"/>
+                    </w:rPr>
+                    <m:t>0</m:t>
+                  </m:r>
+                </m:sub>
+                <m:sup>
+                  <m:r>
+                    <w:rPr>
+                      <w:rFonts w:ascii="Cambria Math" w:hAnsi="Cambria Math"/>
+                    </w:rPr>
+                    <m:t>PI</m:t>
+                  </m:r>
+                  <m:r>
+                    <m:rPr>
+                      <m:lit/>
+                    </m:rPr>
+                    <w:rPr>
+                      <w:rFonts w:ascii="Cambria Math" w:hAnsi="Cambria Math"/>
+                    </w:rPr>
+                    <m:t>/</m:t>
+                  </m:r>
+                  <m:r>
+                    <w:rPr>
+                      <w:rFonts w:ascii="Cambria Math" w:hAnsi="Cambria Math"/>
+                    </w:rPr>
+                    <m:t>4</m:t>
+                  </m:r>
+                </m:sup>
+              </m:sSubSup>
+              <m:r>
+                <w:rPr>
+                  <w:rFonts w:ascii="Cambria Math" w:hAnsi="Cambria Math"/>
+                </w:rPr>
+                <m:t>-</m:t>
+              </m:r>
+              <m:nary>
+                <m:naryPr>
+                  <m:ctrlPr>
+                    <w:rPr>
+                      <w:rFonts w:ascii="Cambria Math" w:hAnsi="Cambria Math"/>
+                    </w:rPr>
+                  </m:ctrlPr>
+                </m:naryPr>
+                <m:sub>
+                  <m:r>
+                    <w:rPr>
+                      <w:rFonts w:ascii="Cambria Math" w:hAnsi="Cambria Math"/>
+                    </w:rPr>
+                    <m:t>0</m:t>
+                  </m:r>
+                  <m:ctrlPr>
+                    <w:rPr>
+                      <w:rFonts w:ascii="Cambria Math" w:hAnsi="Cambria Math"/>
+                      <w:i/>
+                    </w:rPr>
+                  </m:ctrlPr>
+                </m:sub>
+                <m:sup>
+                  <m:r>
+                    <w:rPr>
+                      <w:rFonts w:ascii="Cambria Math" w:hAnsi="Cambria Math"/>
+                    </w:rPr>
+                    <m:t>PI</m:t>
+                  </m:r>
+                  <m:r>
+                    <m:rPr>
+                      <m:lit/>
+                    </m:rPr>
+                    <w:rPr>
+                      <w:rFonts w:ascii="Cambria Math" w:hAnsi="Cambria Math"/>
+                    </w:rPr>
+                    <m:t>/</m:t>
+                  </m:r>
+                  <m:r>
+                    <w:rPr>
+                      <w:rFonts w:ascii="Cambria Math" w:hAnsi="Cambria Math"/>
+                    </w:rPr>
+                    <m:t>4</m:t>
+                  </m:r>
+                  <m:ctrlPr>
+                    <w:rPr>
+                      <w:rFonts w:ascii="Cambria Math" w:hAnsi="Cambria Math"/>
+                      <w:i/>
+                    </w:rPr>
+                  </m:ctrlPr>
+                </m:sup>
+                <m:e>
+                  <m:r>
+                    <w:rPr>
+                      <w:rFonts w:ascii="Cambria Math" w:hAnsi="Cambria Math"/>
+                    </w:rPr>
+                    <m:t>sinxdx</m:t>
+                  </m:r>
+                  <m:ctrlPr>
+                    <w:rPr>
+                      <w:rFonts w:ascii="Cambria Math" w:hAnsi="Cambria Math"/>
+                      <w:i/>
+                    </w:rPr>
+                  </m:ctrlPr>
+                </m:e>
+              </m:nary>
+            </m:e>
+          </m:d>
+          <m:r>
+            <w:rPr>
+              <w:rFonts w:ascii="Cambria Math" w:hAnsi="Cambria Math"/>
+            </w:rPr>
+            <m:t>=asin</m:t>
+          </m:r>
+          <m:d>
+            <m:dPr>
+              <m:ctrlPr>
+                <w:rPr>
+                  <w:rFonts w:ascii="Cambria Math" w:hAnsi="Cambria Math"/>
+                  <w:i/>
+                </w:rPr>
+              </m:ctrlPr>
+            </m:dPr>
+            <m:e>
+              <m:r>
+                <w:rPr>
+                  <w:rFonts w:ascii="Cambria Math" w:hAnsi="Cambria Math"/>
+                </w:rPr>
+                <m:t>PI</m:t>
+              </m:r>
+              <m:r>
+                <m:rPr>
+                  <m:lit/>
+                </m:rPr>
+                <w:rPr>
+                  <w:rFonts w:ascii="Cambria Math" w:hAnsi="Cambria Math"/>
+                </w:rPr>
+                <m:t>/</m:t>
+              </m:r>
+              <m:r>
+                <w:rPr>
+                  <w:rFonts w:ascii="Cambria Math" w:hAnsi="Cambria Math"/>
+                </w:rPr>
+                <m:t>4</m:t>
+              </m:r>
+            </m:e>
+          </m:d>
+          <m:r>
+            <w:rPr>
+              <w:rFonts w:ascii="Cambria Math" w:hAnsi="Cambria Math"/>
+            </w:rPr>
+            <m:t>*PI</m:t>
+          </m:r>
+          <m:r>
+            <m:rPr>
+              <m:lit/>
+            </m:rPr>
+            <w:rPr>
+              <w:rFonts w:ascii="Cambria Math" w:hAnsi="Cambria Math"/>
+            </w:rPr>
+            <m:t>/</m:t>
+          </m:r>
+          <m:r>
+            <w:rPr>
+              <w:rFonts w:ascii="Cambria Math" w:hAnsi="Cambria Math"/>
+            </w:rPr>
+            <m:t>4-a</m:t>
+          </m:r>
+          <m:d>
+            <m:dPr>
+              <m:begChr m:val="["/>
+              <m:endChr m:val="]"/>
+              <m:ctrlPr>
+                <w:rPr>
+                  <w:rFonts w:ascii="Cambria Math" w:hAnsi="Cambria Math"/>
+                  <w:i/>
+                </w:rPr>
+              </m:ctrlPr>
+            </m:dPr>
+            <m:e>
+              <m:r>
+                <w:rPr>
+                  <w:rFonts w:ascii="Cambria Math" w:hAnsi="Cambria Math"/>
+                </w:rPr>
+                <m:t>-cosx</m:t>
+              </m:r>
+              <m:sSubSup>
+                <m:sSubSupPr>
+                  <m:ctrlPr>
+                    <w:rPr>
+                      <w:rFonts w:ascii="Cambria Math" w:hAnsi="Cambria Math"/>
+                      <w:i/>
+                    </w:rPr>
+                  </m:ctrlPr>
+                </m:sSubSupPr>
+                <m:e>
+                  <m:d>
+                    <m:dPr>
+                      <m:begChr m:val=""/>
+                      <m:endChr m:val="|"/>
+                      <m:ctrlPr>
+                        <w:rPr>
+                          <w:rFonts w:ascii="Cambria Math" w:hAnsi="Cambria Math"/>
+                          <w:i/>
+                        </w:rPr>
+                      </m:ctrlPr>
+                    </m:dPr>
+                    <m:e>
+                      <m:r>
+                        <w:rPr>
+                          <w:rFonts w:ascii="Cambria Math" w:hAnsi="Cambria Math"/>
+                        </w:rPr>
+                        <m:t>​</m:t>
+                      </m:r>
+                    </m:e>
+                  </m:d>
+                </m:e>
+                <m:sub>
+                  <m:r>
+                    <w:rPr>
+                      <w:rFonts w:ascii="Cambria Math" w:hAnsi="Cambria Math"/>
+                    </w:rPr>
+                    <m:t>0</m:t>
+                  </m:r>
+                </m:sub>
+                <m:sup>
+                  <m:r>
+                    <w:rPr>
+                      <w:rFonts w:ascii="Cambria Math" w:hAnsi="Cambria Math"/>
+                    </w:rPr>
+                    <m:t>PI</m:t>
+                  </m:r>
+                  <m:r>
+                    <m:rPr>
+                      <m:lit/>
+                    </m:rPr>
+                    <w:rPr>
+                      <w:rFonts w:ascii="Cambria Math" w:hAnsi="Cambria Math"/>
+                    </w:rPr>
+                    <m:t>/</m:t>
+                  </m:r>
+                  <m:r>
+                    <w:rPr>
+                      <w:rFonts w:ascii="Cambria Math" w:hAnsi="Cambria Math"/>
+                    </w:rPr>
+                    <m:t>4</m:t>
+                  </m:r>
+                </m:sup>
+              </m:sSubSup>
+            </m:e>
+          </m:d>
+          <m:r>
+            <w:rPr>
+              <w:rFonts w:ascii="Cambria Math" w:hAnsi="Cambria Math"/>
+            </w:rPr>
+            <m:t>=a</m:t>
+          </m:r>
+          <m:d>
+            <m:dPr>
+              <m:begChr m:val="["/>
+              <m:endChr m:val="]"/>
+              <m:ctrlPr>
+                <w:rPr>
+                  <w:rFonts w:ascii="Cambria Math" w:hAnsi="Cambria Math"/>
+                  <w:i/>
+                </w:rPr>
+              </m:ctrlPr>
+            </m:dPr>
+            <m:e>
+              <m:f>
+                <m:fPr>
+                  <m:ctrlPr>
+                    <w:rPr>
+                      <w:rFonts w:ascii="Cambria Math" w:hAnsi="Cambria Math"/>
+                    </w:rPr>
+                  </m:ctrlPr>
+                </m:fPr>
+                <m:num>
+                  <m:r>
+                    <w:rPr>
+                      <w:rFonts w:ascii="Cambria Math" w:hAnsi="Cambria Math"/>
+                    </w:rPr>
+                    <m:t>PI</m:t>
+                  </m:r>
+                  <m:ctrlPr>
+                    <w:rPr>
+                      <w:rFonts w:ascii="Cambria Math" w:hAnsi="Cambria Math"/>
+                      <w:i/>
+                    </w:rPr>
+                  </m:ctrlPr>
+                </m:num>
+                <m:den>
+                  <m:r>
+                    <w:rPr>
+                      <w:rFonts w:ascii="Cambria Math" w:hAnsi="Cambria Math"/>
+                    </w:rPr>
+                    <m:t>4</m:t>
+                  </m:r>
+                  <m:rad>
+                    <m:radPr>
+                      <m:degHide m:val="1"/>
+                      <m:ctrlPr>
+                        <w:rPr>
+                          <w:rFonts w:ascii="Cambria Math" w:hAnsi="Cambria Math"/>
+                        </w:rPr>
+                      </m:ctrlPr>
+                    </m:radPr>
+                    <m:deg>
+                      <m:ctrlPr>
+                        <w:rPr>
+                          <w:rFonts w:ascii="Cambria Math" w:hAnsi="Cambria Math"/>
+                          <w:i/>
+                        </w:rPr>
+                      </m:ctrlPr>
+                    </m:deg>
+                    <m:e>
+                      <m:r>
+                        <w:rPr>
+                          <w:rFonts w:ascii="Cambria Math" w:hAnsi="Cambria Math"/>
+                        </w:rPr>
+                        <m:t>2</m:t>
+                      </m:r>
+                    </m:e>
+                  </m:rad>
+                  <m:ctrlPr>
+                    <w:rPr>
+                      <w:rFonts w:ascii="Cambria Math" w:hAnsi="Cambria Math"/>
+                      <w:i/>
+                    </w:rPr>
+                  </m:ctrlPr>
+                </m:den>
+              </m:f>
+              <m:r>
+                <w:rPr>
+                  <w:rFonts w:ascii="Cambria Math" w:hAnsi="Cambria Math"/>
+                </w:rPr>
+                <m:t>+</m:t>
+              </m:r>
+              <m:rad>
+                <m:radPr>
+                  <m:degHide m:val="1"/>
+                  <m:ctrlPr>
+                    <w:rPr>
+                      <w:rFonts w:ascii="Cambria Math" w:hAnsi="Cambria Math"/>
+                    </w:rPr>
+                  </m:ctrlPr>
+                </m:radPr>
+                <m:deg>
+                  <m:ctrlPr>
+                    <w:rPr>
+                      <w:rFonts w:ascii="Cambria Math" w:hAnsi="Cambria Math"/>
+                      <w:i/>
+                    </w:rPr>
+                  </m:ctrlPr>
+                </m:deg>
+                <m:e>
+                  <m:r>
+                    <w:rPr>
+                      <w:rFonts w:ascii="Cambria Math" w:hAnsi="Cambria Math"/>
+                    </w:rPr>
+                    <m:t>2</m:t>
+                  </m:r>
+                </m:e>
+              </m:rad>
+            </m:e>
+          </m:d>
+        </m:oMath>
+      </m:oMathPara>
+    </w:p>
+    <w:p>
+      <w:pPr>
+        <w:contextualSpacing/>
+      </w:pPr>
+    </w:p>
+    <w:p>
+      <w:pPr>
+        <w:contextualSpacing/>
+      </w:pPr>
+      <w:r>
+        <w:t>Встановивши значення цього параметра рівним 1 і розв'язавши задачу для a, ми отримаємо:</w:t>
+      </w:r>
+    </w:p>
+    <w:p>
+      <w:pPr>
+        <w:contextualSpacing/>
+      </w:pPr>
+    </w:p>
+    <w:p>
+      <w:pPr>
+        <w:contextualSpacing/>
+      </w:pPr>
+      <m:oMathPara>
+        <m:oMath>
+          <m:r>
+            <w:rPr>
+              <w:rFonts w:ascii="Cambria Math" w:hAnsi="Cambria Math"/>
+            </w:rPr>
+            <m:t>a=</m:t>
+          </m:r>
+          <m:f>
+            <m:fPr>
+              <m:ctrlPr>
+                <w:rPr>
+                  <w:rFonts w:ascii="Cambria Math" w:hAnsi="Cambria Math"/>
+                </w:rPr>
+              </m:ctrlPr>
+            </m:fPr>
+            <m:num>
+              <m:r>
+                <w:rPr>
+                  <w:rFonts w:ascii="Cambria Math" w:hAnsi="Cambria Math"/>
+                </w:rPr>
+                <m:t>1</m:t>
+              </m:r>
+              <m:ctrlPr>
+                <w:rPr>
+                  <w:rFonts w:ascii="Cambria Math" w:hAnsi="Cambria Math"/>
+                  <w:i/>
+                </w:rPr>
+              </m:ctrlPr>
+            </m:num>
+            <m:den>
+              <m:f>
+                <m:fPr>
+                  <m:ctrlPr>
+                    <w:rPr>
+                      <w:rFonts w:ascii="Cambria Math" w:hAnsi="Cambria Math"/>
+                    </w:rPr>
+                  </m:ctrlPr>
+                </m:fPr>
+                <m:num>
+                  <m:r>
+                    <w:rPr>
+                      <w:rFonts w:ascii="Cambria Math" w:hAnsi="Cambria Math"/>
+                    </w:rPr>
+                    <m:t>PI</m:t>
+                  </m:r>
+                  <m:ctrlPr>
+                    <w:rPr>
+                      <w:rFonts w:ascii="Cambria Math" w:hAnsi="Cambria Math"/>
+                      <w:i/>
+                    </w:rPr>
+                  </m:ctrlPr>
+                </m:num>
+                <m:den>
+                  <m:r>
+                    <w:rPr>
+                      <w:rFonts w:ascii="Cambria Math" w:hAnsi="Cambria Math"/>
+                    </w:rPr>
+                    <m:t>4</m:t>
+                  </m:r>
+                  <m:rad>
+                    <m:radPr>
+                      <m:degHide m:val="1"/>
+                      <m:ctrlPr>
+                        <w:rPr>
+                          <w:rFonts w:ascii="Cambria Math" w:hAnsi="Cambria Math"/>
+                        </w:rPr>
+                      </m:ctrlPr>
+                    </m:radPr>
+                    <m:deg>
+                      <m:ctrlPr>
+                        <w:rPr>
+                          <w:rFonts w:ascii="Cambria Math" w:hAnsi="Cambria Math"/>
+                          <w:i/>
+                        </w:rPr>
+                      </m:ctrlPr>
+                    </m:deg>
+                    <m:e>
+                      <m:r>
+                        <w:rPr>
+                          <w:rFonts w:ascii="Cambria Math" w:hAnsi="Cambria Math"/>
+                        </w:rPr>
+                        <m:t>2</m:t>
+                      </m:r>
+                    </m:e>
+                  </m:rad>
+                  <m:ctrlPr>
+                    <w:rPr>
+                      <w:rFonts w:ascii="Cambria Math" w:hAnsi="Cambria Math"/>
+                      <w:i/>
+                    </w:rPr>
+                  </m:ctrlPr>
+                </m:den>
+              </m:f>
+              <m:r>
+                <w:rPr>
+                  <w:rFonts w:ascii="Cambria Math" w:hAnsi="Cambria Math"/>
+                </w:rPr>
+                <m:t>+</m:t>
+              </m:r>
+              <m:rad>
+                <m:radPr>
+                  <m:degHide m:val="1"/>
+                  <m:ctrlPr>
+                    <w:rPr>
+                      <w:rFonts w:ascii="Cambria Math" w:hAnsi="Cambria Math"/>
+                    </w:rPr>
+                  </m:ctrlPr>
+                </m:radPr>
+                <m:deg>
+                  <m:ctrlPr>
+                    <w:rPr>
+                      <w:rFonts w:ascii="Cambria Math" w:hAnsi="Cambria Math"/>
+                      <w:i/>
+                    </w:rPr>
+                  </m:ctrlPr>
+                </m:deg>
+                <m:e>
+                  <m:r>
+                    <w:rPr>
+                      <w:rFonts w:ascii="Cambria Math" w:hAnsi="Cambria Math"/>
+                    </w:rPr>
+                    <m:t>2</m:t>
+                  </m:r>
+                </m:e>
+              </m:rad>
+              <m:ctrlPr>
+                <w:rPr>
+                  <w:rFonts w:ascii="Cambria Math" w:hAnsi="Cambria Math"/>
+                  <w:i/>
+                </w:rPr>
+              </m:ctrlPr>
+            </m:den>
+          </m:f>
+        </m:oMath>
+      </m:oMathPara>
+    </w:p>
+    <w:p>
+      <w:pPr>
+        <w:contextualSpacing/>
+      </w:pPr>
+    </w:p>
+    <w:p>
+      <w:pPr>
+        <w:contextualSpacing/>
+      </w:pPr>
+    </w:p>
+    <w:p>
+      <w:pPr>
+        <w:contextualSpacing/>
+      </w:pPr>
+      <w:r>
+        <w:t>Таким чином, функція щільності набуває вигляду</w:t>
+      </w:r>
+    </w:p>
+    <w:p>
+      <w:pPr>
+        <w:contextualSpacing/>
+      </w:pPr>
+    </w:p>
+    <w:p>
+      <w:pPr>
+        <w:contextualSpacing/>
+      </w:pPr>
+      <m:oMathPara>
+        <m:oMath>
+          <m:r>
+            <w:rPr>
+              <w:rFonts w:ascii="Cambria Math" w:hAnsi="Cambria Math"/>
+            </w:rPr>
+            <m:t>f</m:t>
+          </m:r>
+          <m:d>
+            <m:dPr>
+              <m:ctrlPr>
+                <w:rPr>
+                  <w:rFonts w:ascii="Cambria Math" w:hAnsi="Cambria Math"/>
+                  <w:i/>
+                </w:rPr>
+              </m:ctrlPr>
+            </m:dPr>
+            <m:e>
+              <m:r>
+                <w:rPr>
+                  <w:rFonts w:ascii="Cambria Math" w:hAnsi="Cambria Math"/>
+                </w:rPr>
+                <m:t>x</m:t>
+              </m:r>
+            </m:e>
+          </m:d>
+          <m:r>
+            <w:rPr>
+              <w:rFonts w:ascii="Cambria Math" w:hAnsi="Cambria Math"/>
+            </w:rPr>
+            <m:t>=</m:t>
+          </m:r>
+          <m:f>
+            <m:fPr>
+              <m:ctrlPr>
+                <w:rPr>
+                  <w:rFonts w:ascii="Cambria Math" w:hAnsi="Cambria Math"/>
+                </w:rPr>
+              </m:ctrlPr>
+            </m:fPr>
+            <m:num>
+              <m:r>
+                <w:rPr>
+                  <w:rFonts w:ascii="Cambria Math" w:hAnsi="Cambria Math"/>
+                </w:rPr>
+                <m:t>xcosx</m:t>
+              </m:r>
+              <m:ctrlPr>
+                <w:rPr>
+                  <w:rFonts w:ascii="Cambria Math" w:hAnsi="Cambria Math"/>
+                  <w:i/>
+                </w:rPr>
+              </m:ctrlPr>
+            </m:num>
+            <m:den>
+              <m:f>
+                <m:fPr>
+                  <m:ctrlPr>
+                    <w:rPr>
+                      <w:rFonts w:ascii="Cambria Math" w:hAnsi="Cambria Math"/>
+                    </w:rPr>
+                  </m:ctrlPr>
+                </m:fPr>
+                <m:num>
+                  <m:r>
+                    <w:rPr>
+                      <w:rFonts w:ascii="Cambria Math" w:hAnsi="Cambria Math"/>
+                    </w:rPr>
+                    <m:t>PI</m:t>
+                  </m:r>
+                  <m:ctrlPr>
+                    <w:rPr>
+                      <w:rFonts w:ascii="Cambria Math" w:hAnsi="Cambria Math"/>
+                      <w:i/>
+                    </w:rPr>
+                  </m:ctrlPr>
+                </m:num>
+                <m:den>
+                  <m:r>
+                    <w:rPr>
+                      <w:rFonts w:ascii="Cambria Math" w:hAnsi="Cambria Math"/>
+                    </w:rPr>
+                    <m:t>4</m:t>
+                  </m:r>
+                  <m:rad>
+                    <m:radPr>
+                      <m:degHide m:val="1"/>
+                      <m:ctrlPr>
+                        <w:rPr>
+                          <w:rFonts w:ascii="Cambria Math" w:hAnsi="Cambria Math"/>
+                        </w:rPr>
+                      </m:ctrlPr>
+                    </m:radPr>
+                    <m:deg>
+                      <m:ctrlPr>
+                        <w:rPr>
+                          <w:rFonts w:ascii="Cambria Math" w:hAnsi="Cambria Math"/>
+                          <w:i/>
+                        </w:rPr>
+                      </m:ctrlPr>
+                    </m:deg>
+                    <m:e>
+                      <m:r>
+                        <w:rPr>
+                          <w:rFonts w:ascii="Cambria Math" w:hAnsi="Cambria Math"/>
+                        </w:rPr>
+                        <m:t>2</m:t>
+                      </m:r>
+                    </m:e>
+                  </m:rad>
+                  <m:ctrlPr>
+                    <w:rPr>
+                      <w:rFonts w:ascii="Cambria Math" w:hAnsi="Cambria Math"/>
+                      <w:i/>
+                    </w:rPr>
+                  </m:ctrlPr>
+                </m:den>
+              </m:f>
+              <m:r>
+                <w:rPr>
+                  <w:rFonts w:ascii="Cambria Math" w:hAnsi="Cambria Math"/>
+                </w:rPr>
+                <m:t>+</m:t>
+              </m:r>
+              <m:rad>
+                <m:radPr>
+                  <m:degHide m:val="1"/>
+                  <m:ctrlPr>
+                    <w:rPr>
+                      <w:rFonts w:ascii="Cambria Math" w:hAnsi="Cambria Math"/>
+                    </w:rPr>
+                  </m:ctrlPr>
+                </m:radPr>
+                <m:deg>
+                  <m:ctrlPr>
+                    <w:rPr>
+                      <w:rFonts w:ascii="Cambria Math" w:hAnsi="Cambria Math"/>
+                      <w:i/>
+                    </w:rPr>
+                  </m:ctrlPr>
+                </m:deg>
+                <m:e>
+                  <m:r>
+                    <w:rPr>
+                      <w:rFonts w:ascii="Cambria Math" w:hAnsi="Cambria Math"/>
+                    </w:rPr>
+                    <m:t>2</m:t>
+                  </m:r>
+                </m:e>
+              </m:rad>
+              <m:ctrlPr>
+                <w:rPr>
+                  <w:rFonts w:ascii="Cambria Math" w:hAnsi="Cambria Math"/>
+                  <w:i/>
+                </w:rPr>
+              </m:ctrlPr>
+            </m:den>
+          </m:f>
+          <m:r>
+            <w:rPr>
+              <w:rFonts w:ascii="Cambria Math" w:hAnsi="Cambria Math"/>
+            </w:rPr>
+            <m:t>,x</m:t>
+          </m:r>
+          <m:r>
+            <w:rPr>
+              <w:rFonts w:ascii="Cambria Math" w:hAnsi="Cambria Math" w:cs="Cambria Math"/>
+            </w:rPr>
+            <m:t>∈</m:t>
+          </m:r>
+          <m:d>
+            <m:dPr>
+              <m:begChr m:val="["/>
+              <m:endChr m:val="]"/>
+              <m:ctrlPr>
+                <w:rPr>
+                  <w:rFonts w:ascii="Cambria Math" w:hAnsi="Cambria Math"/>
+                  <w:i/>
+                </w:rPr>
+              </m:ctrlPr>
+            </m:dPr>
+            <m:e>
+              <m:r>
+                <w:rPr>
+                  <w:rFonts w:ascii="Cambria Math" w:hAnsi="Cambria Math"/>
+                </w:rPr>
+                <m:t>0;PI</m:t>
+              </m:r>
+              <m:r>
+                <m:rPr>
+                  <m:lit/>
+                </m:rPr>
+                <w:rPr>
+                  <w:rFonts w:ascii="Cambria Math" w:hAnsi="Cambria Math"/>
+                </w:rPr>
+                <m:t>/</m:t>
+              </m:r>
+              <m:r>
+                <w:rPr>
+                  <w:rFonts w:ascii="Cambria Math" w:hAnsi="Cambria Math"/>
+                </w:rPr>
+                <m:t>4</m:t>
+              </m:r>
+            </m:e>
+          </m:d>
+          <m:r>
+            <w:rPr>
+              <w:rFonts w:ascii="Cambria Math" w:hAnsi="Cambria Math"/>
+            </w:rPr>
+            <m:t>;0,x</m:t>
+          </m:r>
+          <m:r>
+            <w:rPr>
+              <w:rFonts w:ascii="Cambria Math" w:hAnsi="Cambria Math" w:cs="Cambria Math"/>
+            </w:rPr>
+            <m:t>∉</m:t>
+          </m:r>
+          <m:d>
+            <m:dPr>
+              <m:begChr m:val="["/>
+              <m:endChr m:val="]"/>
+              <m:ctrlPr>
+                <w:rPr>
+                  <w:rFonts w:ascii="Cambria Math" w:hAnsi="Cambria Math"/>
+                  <w:i/>
+                </w:rPr>
+              </m:ctrlPr>
+            </m:dPr>
+            <m:e>
+              <m:r>
+                <w:rPr>
+                  <w:rFonts w:ascii="Cambria Math" w:hAnsi="Cambria Math"/>
+                </w:rPr>
+                <m:t>0;PI</m:t>
+              </m:r>
+              <m:r>
+                <m:rPr>
+                  <m:lit/>
+                </m:rPr>
+                <w:rPr>
+                  <w:rFonts w:ascii="Cambria Math" w:hAnsi="Cambria Math"/>
+                </w:rPr>
+                <m:t>/</m:t>
+              </m:r>
+              <m:r>
+                <w:rPr>
+                  <w:rFonts w:ascii="Cambria Math" w:hAnsi="Cambria Math"/>
+                </w:rPr>
+                <m:t>4</m:t>
+              </m:r>
+            </m:e>
+          </m:d>
+        </m:oMath>
+      </m:oMathPara>
+    </w:p>
+    <w:p>
+      <w:pPr>
+        <w:contextualSpacing/>
+      </w:pPr>
+    </w:p>
+    <w:p>
+      <w:pPr>
+        <w:contextualSpacing/>
+      </w:pPr>
+      <w:r>
+        <w:t>2. Перейдемо до знаходження функції розподілу F(x). Виходячи з означення, маємо</w:t>
+      </w:r>
+    </w:p>
+    <w:p>
+      <w:pPr>
+        <w:contextualSpacing/>
+      </w:pPr>
+    </w:p>
+    <w:p>
+      <w:pPr>
+        <w:contextualSpacing/>
+      </w:pPr>
+      <m:oMathPara>
+        <m:oMath>
+          <m:r>
+            <w:rPr>
+              <w:rFonts w:ascii="Cambria Math" w:hAnsi="Cambria Math"/>
+            </w:rPr>
+            <m:t>F</m:t>
+          </m:r>
+          <m:d>
+            <m:dPr>
+              <m:ctrlPr>
+                <w:rPr>
+                  <w:rFonts w:ascii="Cambria Math" w:hAnsi="Cambria Math"/>
+                  <w:i/>
+                </w:rPr>
+              </m:ctrlPr>
+            </m:dPr>
+            <m:e>
+              <m:r>
+                <w:rPr>
+                  <w:rFonts w:ascii="Cambria Math" w:hAnsi="Cambria Math"/>
+                </w:rPr>
+                <m:t>x</m:t>
+              </m:r>
+            </m:e>
+          </m:d>
+          <m:r>
+            <w:rPr>
+              <w:rFonts w:ascii="Cambria Math" w:hAnsi="Cambria Math"/>
+            </w:rPr>
+            <m:t>=</m:t>
+          </m:r>
+          <m:nary>
+            <m:naryPr>
+              <m:ctrlPr>
+                <w:rPr>
+                  <w:rFonts w:ascii="Cambria Math" w:hAnsi="Cambria Math"/>
+                </w:rPr>
+              </m:ctrlPr>
+            </m:naryPr>
+            <m:sub>
+              <m:r>
+                <w:rPr>
+                  <w:rFonts w:ascii="Cambria Math" w:hAnsi="Cambria Math"/>
+                </w:rPr>
+                <m:t>-inf</m:t>
+              </m:r>
+              <m:ctrlPr>
+                <w:rPr>
+                  <w:rFonts w:ascii="Cambria Math" w:hAnsi="Cambria Math"/>
+                  <w:i/>
+                </w:rPr>
+              </m:ctrlPr>
+            </m:sub>
+            <m:sup>
+              <m:r>
+                <w:rPr>
+                  <w:rFonts w:ascii="Cambria Math" w:hAnsi="Cambria Math"/>
+                </w:rPr>
+                <m:t>x</m:t>
+              </m:r>
+              <m:ctrlPr>
+                <w:rPr>
+                  <w:rFonts w:ascii="Cambria Math" w:hAnsi="Cambria Math"/>
+                  <w:i/>
+                </w:rPr>
+              </m:ctrlPr>
+            </m:sup>
+            <m:e>
+              <m:r>
+                <w:rPr>
+                  <w:rFonts w:ascii="Cambria Math" w:hAnsi="Cambria Math"/>
+                </w:rPr>
+                <m:t>f</m:t>
+              </m:r>
+              <m:d>
+                <m:dPr>
+                  <m:ctrlPr>
+                    <w:rPr>
+                      <w:rFonts w:ascii="Cambria Math" w:hAnsi="Cambria Math"/>
+                      <w:i/>
+                    </w:rPr>
+                  </m:ctrlPr>
+                </m:dPr>
+                <m:e>
+                  <m:r>
+                    <w:rPr>
+                      <w:rFonts w:ascii="Cambria Math" w:hAnsi="Cambria Math"/>
+                    </w:rPr>
+                    <m:t>t</m:t>
+                  </m:r>
+                </m:e>
+              </m:d>
+              <m:r>
+                <w:rPr>
+                  <w:rFonts w:ascii="Cambria Math" w:hAnsi="Cambria Math"/>
+                </w:rPr>
+                <m:t>dt</m:t>
+              </m:r>
+              <m:ctrlPr>
+                <w:rPr>
+                  <w:rFonts w:ascii="Cambria Math" w:hAnsi="Cambria Math"/>
+                  <w:i/>
+                </w:rPr>
+              </m:ctrlPr>
+            </m:e>
+          </m:nary>
+        </m:oMath>
+      </m:oMathPara>
+    </w:p>
+    <w:p>
+      <w:pPr>
+        <w:contextualSpacing/>
+      </w:pPr>
+    </w:p>
+    <w:p>
+      <w:pPr>
+        <w:contextualSpacing/>
+      </w:pPr>
+      <w:r>
+        <w:t xml:space="preserve">Для </w:t>
+      </w:r>
+      <m:oMath>
+        <m:r>
+          <w:rPr>
+            <w:rFonts w:ascii="Cambria Math" w:hAnsi="Cambria Math"/>
+          </w:rPr>
+          <m:t>x</m:t>
+        </m:r>
+        <m:r>
+          <w:rPr>
+            <w:rFonts w:ascii="Cambria Math" w:hAnsi="Cambria Math" w:cs="Cambria Math"/>
+          </w:rPr>
+          <m:t>∈</m:t>
+        </m:r>
+        <m:d>
+          <m:dPr>
+            <m:ctrlPr>
+              <w:rPr>
+                <w:rFonts w:ascii="Cambria Math" w:hAnsi="Cambria Math"/>
+                <w:i/>
+              </w:rPr>
+            </m:ctrlPr>
+          </m:dPr>
+          <m:e>
+            <m:r>
+              <w:rPr>
+                <w:rFonts w:ascii="Cambria Math" w:hAnsi="Cambria Math"/>
+              </w:rPr>
+              <m:t>-inf;0</m:t>
+            </m:r>
+          </m:e>
+        </m:d>
+      </m:oMath>
+      <w:r>
+        <w:t xml:space="preserve"> о</w:t>
+      </w:r>
+      <w:r>
+        <w:t xml:space="preserve">тримаємо </w:t>
+      </w:r>
+      <m:oMath>
+        <m:r>
+          <w:rPr>
+            <w:rFonts w:ascii="Cambria Math" w:hAnsi="Cambria Math"/>
+          </w:rPr>
+          <m:t>F</m:t>
+        </m:r>
+        <m:d>
+          <m:dPr>
+            <m:ctrlPr>
+              <w:rPr>
+                <w:rFonts w:ascii="Cambria Math" w:hAnsi="Cambria Math"/>
+                <w:i/>
+              </w:rPr>
+            </m:ctrlPr>
+          </m:dPr>
+          <m:e>
+            <m:r>
+              <w:rPr>
+                <w:rFonts w:ascii="Cambria Math" w:hAnsi="Cambria Math"/>
+              </w:rPr>
+              <m:t>x</m:t>
+            </m:r>
+          </m:e>
+        </m:d>
+        <m:r>
+          <w:rPr>
+            <w:rFonts w:ascii="Cambria Math" w:hAnsi="Cambria Math"/>
+          </w:rPr>
+          <m:t>=</m:t>
+        </m:r>
+        <m:nary>
+          <m:naryPr>
+            <m:ctrlPr>
+              <w:rPr>
+                <w:rFonts w:ascii="Cambria Math" w:hAnsi="Cambria Math"/>
+              </w:rPr>
+            </m:ctrlPr>
+          </m:naryPr>
+          <m:sub>
+            <m:r>
+              <w:rPr>
+                <w:rFonts w:ascii="Cambria Math" w:hAnsi="Cambria Math"/>
+              </w:rPr>
+              <m:t>-inf</m:t>
+            </m:r>
+            <m:ctrlPr>
+              <w:rPr>
+                <w:rFonts w:ascii="Cambria Math" w:hAnsi="Cambria Math"/>
+                <w:i/>
+              </w:rPr>
+            </m:ctrlPr>
+          </m:sub>
+          <m:sup>
+            <m:r>
+              <w:rPr>
+                <w:rFonts w:ascii="Cambria Math" w:hAnsi="Cambria Math"/>
+              </w:rPr>
+              <m:t>x</m:t>
+            </m:r>
+            <m:ctrlPr>
+              <w:rPr>
+                <w:rFonts w:ascii="Cambria Math" w:hAnsi="Cambria Math"/>
+                <w:i/>
+              </w:rPr>
+            </m:ctrlPr>
+          </m:sup>
+          <m:e>
+            <m:r>
+              <w:rPr>
+                <w:rFonts w:ascii="Cambria Math" w:hAnsi="Cambria Math"/>
+              </w:rPr>
+              <m:t>0</m:t>
+            </m:r>
+            <m:ctrlPr>
+              <w:rPr>
+                <w:rFonts w:ascii="Cambria Math" w:hAnsi="Cambria Math"/>
+                <w:i/>
+              </w:rPr>
+            </m:ctrlPr>
+          </m:e>
+        </m:nary>
+        <m:r>
+          <w:rPr>
+            <w:rFonts w:ascii="Cambria Math" w:hAnsi="Cambria Math"/>
+          </w:rPr>
+          <m:t>*dt=0</m:t>
+        </m:r>
+      </m:oMath>
+    </w:p>
+    <w:p>
+      <w:pPr>
+        <w:contextualSpacing/>
+      </w:pPr>
+    </w:p>
+    <w:p>
+      <w:pPr>
+        <w:contextualSpacing/>
+      </w:pPr>
+      <w:r>
+        <w:t xml:space="preserve">Для </w:t>
+      </w:r>
+      <m:oMath>
+        <m:r>
+          <w:rPr>
+            <w:rFonts w:ascii="Cambria Math" w:hAnsi="Cambria Math"/>
+          </w:rPr>
+          <m:t>x</m:t>
+        </m:r>
+        <m:r>
+          <w:rPr>
+            <w:rFonts w:ascii="Cambria Math" w:hAnsi="Cambria Math" w:cs="Cambria Math"/>
+          </w:rPr>
+          <m:t>∈</m:t>
+        </m:r>
+        <m:d>
+          <m:dPr>
+            <m:begChr m:val="["/>
+            <m:endChr m:val="]"/>
+            <m:ctrlPr>
+              <w:rPr>
+                <w:rFonts w:ascii="Cambria Math" w:hAnsi="Cambria Math"/>
+                <w:i/>
+              </w:rPr>
+            </m:ctrlPr>
+          </m:dPr>
+          <m:e>
+            <m:r>
+              <w:rPr>
+                <w:rFonts w:ascii="Cambria Math" w:hAnsi="Cambria Math"/>
+              </w:rPr>
+              <m:t>0;PI</m:t>
+            </m:r>
+            <m:r>
+              <m:rPr>
+                <m:lit/>
+              </m:rPr>
+              <w:rPr>
+                <w:rFonts w:ascii="Cambria Math" w:hAnsi="Cambria Math"/>
+              </w:rPr>
+              <m:t>/</m:t>
+            </m:r>
+            <m:r>
+              <w:rPr>
+                <w:rFonts w:ascii="Cambria Math" w:hAnsi="Cambria Math"/>
+              </w:rPr>
+              <m:t>4</m:t>
+            </m:r>
+          </m:e>
+        </m:d>
+      </m:oMath>
+      <w:r>
+        <w:t xml:space="preserve"> інтервал інтегрування ділиться на два:</w:t>
+      </w:r>
+    </w:p>
+    <w:p>
+      <w:pPr>
+        <w:contextualSpacing/>
+      </w:pPr>
+    </w:p>
+    <w:p>
+      <w:pPr>
+        <w:contextualSpacing/>
+      </w:pPr>
+      <m:oMathPara>
+        <m:oMath>
+          <m:r>
+            <w:rPr>
+              <w:rFonts w:ascii="Cambria Math" w:hAnsi="Cambria Math"/>
+            </w:rPr>
+            <m:t>F</m:t>
+          </m:r>
+          <m:d>
+            <m:dPr>
+              <m:ctrlPr>
+                <w:rPr>
+                  <w:rFonts w:ascii="Cambria Math" w:hAnsi="Cambria Math"/>
+                  <w:i/>
+                </w:rPr>
+              </m:ctrlPr>
+            </m:dPr>
+            <m:e>
+              <m:r>
+                <w:rPr>
+                  <w:rFonts w:ascii="Cambria Math" w:hAnsi="Cambria Math"/>
+                </w:rPr>
+                <m:t>x</m:t>
+              </m:r>
+            </m:e>
+          </m:d>
+          <m:r>
+            <w:rPr>
+              <w:rFonts w:ascii="Cambria Math" w:hAnsi="Cambria Math"/>
+            </w:rPr>
+            <m:t>=</m:t>
+          </m:r>
+          <m:nary>
+            <m:naryPr>
+              <m:ctrlPr>
+                <w:rPr>
+                  <w:rFonts w:ascii="Cambria Math" w:hAnsi="Cambria Math"/>
+                </w:rPr>
+              </m:ctrlPr>
+            </m:naryPr>
+            <m:sub>
+              <m:r>
+                <w:rPr>
+                  <w:rFonts w:ascii="Cambria Math" w:hAnsi="Cambria Math"/>
+                </w:rPr>
+                <m:t>-inf</m:t>
+              </m:r>
+              <m:ctrlPr>
+                <w:rPr>
+                  <w:rFonts w:ascii="Cambria Math" w:hAnsi="Cambria Math"/>
+                  <w:i/>
+                </w:rPr>
+              </m:ctrlPr>
+            </m:sub>
+            <m:sup>
+              <m:r>
+                <w:rPr>
+                  <w:rFonts w:ascii="Cambria Math" w:hAnsi="Cambria Math"/>
+                </w:rPr>
+                <m:t>0</m:t>
+              </m:r>
+              <m:ctrlPr>
+                <w:rPr>
+                  <w:rFonts w:ascii="Cambria Math" w:hAnsi="Cambria Math"/>
+                  <w:i/>
+                </w:rPr>
+              </m:ctrlPr>
+            </m:sup>
+            <m:e>
+              <m:r>
+                <w:rPr>
+                  <w:rFonts w:ascii="Cambria Math" w:hAnsi="Cambria Math"/>
+                </w:rPr>
+                <m:t>0</m:t>
+              </m:r>
+              <m:ctrlPr>
+                <w:rPr>
+                  <w:rFonts w:ascii="Cambria Math" w:hAnsi="Cambria Math"/>
+                  <w:i/>
+                </w:rPr>
+              </m:ctrlPr>
+            </m:e>
+          </m:nary>
+          <m:r>
+            <w:rPr>
+              <w:rFonts w:ascii="Cambria Math" w:hAnsi="Cambria Math"/>
+            </w:rPr>
+            <m:t>*dt+</m:t>
+          </m:r>
+          <m:nary>
+            <m:naryPr>
+              <m:ctrlPr>
+                <w:rPr>
+                  <w:rFonts w:ascii="Cambria Math" w:hAnsi="Cambria Math"/>
+                </w:rPr>
+              </m:ctrlPr>
+            </m:naryPr>
+            <m:sub>
+              <m:r>
+                <w:rPr>
+                  <w:rFonts w:ascii="Cambria Math" w:hAnsi="Cambria Math"/>
+                </w:rPr>
+                <m:t>0</m:t>
+              </m:r>
+              <m:ctrlPr>
+                <w:rPr>
+                  <w:rFonts w:ascii="Cambria Math" w:hAnsi="Cambria Math"/>
+                  <w:i/>
+                </w:rPr>
+              </m:ctrlPr>
+            </m:sub>
+            <m:sup>
+              <m:r>
+                <w:rPr>
+                  <w:rFonts w:ascii="Cambria Math" w:hAnsi="Cambria Math"/>
+                </w:rPr>
+                <m:t>x</m:t>
+              </m:r>
+              <m:ctrlPr>
+                <w:rPr>
+                  <w:rFonts w:ascii="Cambria Math" w:hAnsi="Cambria Math"/>
+                  <w:i/>
+                </w:rPr>
+              </m:ctrlPr>
+            </m:sup>
+            <m:e>
+              <m:f>
+                <m:fPr>
+                  <m:ctrlPr>
+                    <w:rPr>
+                      <w:rFonts w:ascii="Cambria Math" w:hAnsi="Cambria Math"/>
+                    </w:rPr>
+                  </m:ctrlPr>
+                </m:fPr>
+                <m:num>
+                  <m:r>
+                    <w:rPr>
+                      <w:rFonts w:ascii="Cambria Math" w:hAnsi="Cambria Math"/>
+                    </w:rPr>
+                    <m:t>tcost</m:t>
+                  </m:r>
+                  <m:ctrlPr>
+                    <w:rPr>
+                      <w:rFonts w:ascii="Cambria Math" w:hAnsi="Cambria Math"/>
+                      <w:i/>
+                    </w:rPr>
+                  </m:ctrlPr>
+                </m:num>
+                <m:den>
+                  <m:f>
+                    <m:fPr>
+                      <m:ctrlPr>
+                        <w:rPr>
+                          <w:rFonts w:ascii="Cambria Math" w:hAnsi="Cambria Math"/>
+                        </w:rPr>
+                      </m:ctrlPr>
+                    </m:fPr>
+                    <m:num>
+                      <m:r>
+                        <w:rPr>
+                          <w:rFonts w:ascii="Cambria Math" w:hAnsi="Cambria Math"/>
+                        </w:rPr>
+                        <m:t>PI</m:t>
+                      </m:r>
+                      <m:ctrlPr>
+                        <w:rPr>
+                          <w:rFonts w:ascii="Cambria Math" w:hAnsi="Cambria Math"/>
+                          <w:i/>
+                        </w:rPr>
+                      </m:ctrlPr>
+                    </m:num>
+                    <m:den>
+                      <m:r>
+                        <w:rPr>
+                          <w:rFonts w:ascii="Cambria Math" w:hAnsi="Cambria Math"/>
+                        </w:rPr>
+                        <m:t>4</m:t>
+                      </m:r>
+                      <m:rad>
+                        <m:radPr>
+                          <m:degHide m:val="1"/>
+                          <m:ctrlPr>
+                            <w:rPr>
+                              <w:rFonts w:ascii="Cambria Math" w:hAnsi="Cambria Math"/>
+                            </w:rPr>
+                          </m:ctrlPr>
+                        </m:radPr>
+                        <m:deg>
+                          <m:ctrlPr>
+                            <w:rPr>
+                              <w:rFonts w:ascii="Cambria Math" w:hAnsi="Cambria Math"/>
+                              <w:i/>
+                            </w:rPr>
+                          </m:ctrlPr>
+                        </m:deg>
+                        <m:e>
+                          <m:r>
+                            <w:rPr>
+                              <w:rFonts w:ascii="Cambria Math" w:hAnsi="Cambria Math"/>
+                            </w:rPr>
+                            <m:t>2</m:t>
+                          </m:r>
+                        </m:e>
+                      </m:rad>
+                      <m:ctrlPr>
+                        <w:rPr>
+                          <w:rFonts w:ascii="Cambria Math" w:hAnsi="Cambria Math"/>
+                          <w:i/>
+                        </w:rPr>
+                      </m:ctrlPr>
+                    </m:den>
+                  </m:f>
+                  <m:r>
+                    <w:rPr>
+                      <w:rFonts w:ascii="Cambria Math" w:hAnsi="Cambria Math"/>
+                    </w:rPr>
+                    <m:t>+</m:t>
+                  </m:r>
+                  <m:rad>
+                    <m:radPr>
+                      <m:degHide m:val="1"/>
+                      <m:ctrlPr>
+                        <w:rPr>
+                          <w:rFonts w:ascii="Cambria Math" w:hAnsi="Cambria Math"/>
+                        </w:rPr>
+                      </m:ctrlPr>
+                    </m:radPr>
+                    <m:deg>
+                      <m:ctrlPr>
+                        <w:rPr>
+                          <w:rFonts w:ascii="Cambria Math" w:hAnsi="Cambria Math"/>
+                          <w:i/>
+                        </w:rPr>
+                      </m:ctrlPr>
+                    </m:deg>
+                    <m:e>
+                      <m:r>
+                        <w:rPr>
+                          <w:rFonts w:ascii="Cambria Math" w:hAnsi="Cambria Math"/>
+                        </w:rPr>
+                        <m:t>2</m:t>
+                      </m:r>
+                    </m:e>
+                  </m:rad>
+                  <m:ctrlPr>
+                    <w:rPr>
+                      <w:rFonts w:ascii="Cambria Math" w:hAnsi="Cambria Math"/>
+                      <w:i/>
+                    </w:rPr>
+                  </m:ctrlPr>
+                </m:den>
+              </m:f>
+              <m:r>
+                <w:rPr>
+                  <w:rFonts w:ascii="Cambria Math" w:hAnsi="Cambria Math"/>
+                </w:rPr>
+                <m:t>dt</m:t>
+              </m:r>
+              <m:ctrlPr>
+                <w:rPr>
+                  <w:rFonts w:ascii="Cambria Math" w:hAnsi="Cambria Math"/>
+                  <w:i/>
+                </w:rPr>
+              </m:ctrlPr>
+            </m:e>
+          </m:nary>
+        </m:oMath>
+      </m:oMathPara>
+    </w:p>
+    <w:p>
+      <w:pPr>
+        <w:contextualSpacing/>
+      </w:pPr>
+    </w:p>
+    <w:p>
+      <w:pPr>
+        <w:contextualSpacing/>
+      </w:pPr>
+      <w:r>
+        <w:t xml:space="preserve">Інтеграл </w:t>
+      </w:r>
+      <m:oMath>
+        <m:nary>
+          <m:naryPr>
+            <m:subHide m:val="1"/>
+            <m:supHide m:val="1"/>
+            <m:ctrlPr>
+              <w:rPr>
+                <w:rFonts w:ascii="Cambria Math" w:hAnsi="Cambria Math"/>
+              </w:rPr>
+            </m:ctrlPr>
+          </m:naryPr>
+          <m:sub>
+            <m:ctrlPr>
+              <w:rPr>
+                <w:rFonts w:ascii="Cambria Math" w:hAnsi="Cambria Math"/>
+                <w:i/>
+              </w:rPr>
+            </m:ctrlPr>
+          </m:sub>
+          <m:sup>
+            <m:ctrlPr>
+              <w:rPr>
+                <w:rFonts w:ascii="Cambria Math" w:hAnsi="Cambria Math"/>
+                <w:i/>
+              </w:rPr>
+            </m:ctrlPr>
+          </m:sup>
+          <m:e>
+            <m:r>
+              <w:rPr>
+                <w:rFonts w:ascii="Cambria Math" w:hAnsi="Cambria Math"/>
+              </w:rPr>
+              <m:t>xcos</m:t>
+            </m:r>
+            <m:d>
+              <m:dPr>
+                <m:ctrlPr>
+                  <w:rPr>
+                    <w:rFonts w:ascii="Cambria Math" w:hAnsi="Cambria Math"/>
+                    <w:i/>
+                  </w:rPr>
+                </m:ctrlPr>
+              </m:dPr>
+              <m:e>
+                <m:r>
+                  <w:rPr>
+                    <w:rFonts w:ascii="Cambria Math" w:hAnsi="Cambria Math"/>
+                  </w:rPr>
+                  <m:t>x</m:t>
+                </m:r>
+              </m:e>
+            </m:d>
+            <m:r>
+              <w:rPr>
+                <w:rFonts w:ascii="Cambria Math" w:hAnsi="Cambria Math"/>
+              </w:rPr>
+              <m:t>dx</m:t>
+            </m:r>
+            <m:ctrlPr>
+              <w:rPr>
+                <w:rFonts w:ascii="Cambria Math" w:hAnsi="Cambria Math"/>
+                <w:i/>
+              </w:rPr>
+            </m:ctrlPr>
+          </m:e>
+        </m:nary>
+      </m:oMath>
+      <w:r>
+        <w:t xml:space="preserve"> можна розв'язати інтегруванням частинами, як і раніше, що дає:</w:t>
+      </w:r>
+    </w:p>
+    <w:p>
+      <w:pPr>
+        <w:contextualSpacing/>
+      </w:pPr>
+    </w:p>
+    <w:p>
+      <w:pPr>
+        <w:contextualSpacing/>
+      </w:pPr>
+      <m:oMathPara>
+        <m:oMath>
+          <m:r>
+            <w:rPr>
+              <w:rFonts w:ascii="Cambria Math" w:hAnsi="Cambria Math"/>
+            </w:rPr>
+            <m:t>F</m:t>
+          </m:r>
+          <m:d>
+            <m:dPr>
+              <m:ctrlPr>
+                <w:rPr>
+                  <w:rFonts w:ascii="Cambria Math" w:hAnsi="Cambria Math"/>
+                  <w:i/>
+                </w:rPr>
+              </m:ctrlPr>
+            </m:dPr>
+            <m:e>
+              <m:r>
+                <w:rPr>
+                  <w:rFonts w:ascii="Cambria Math" w:hAnsi="Cambria Math"/>
+                </w:rPr>
+                <m:t>x</m:t>
+              </m:r>
+            </m:e>
+          </m:d>
+          <m:r>
+            <w:rPr>
+              <w:rFonts w:ascii="Cambria Math" w:hAnsi="Cambria Math"/>
+            </w:rPr>
+            <m:t>=</m:t>
+          </m:r>
+          <m:d>
+            <m:dPr>
+              <m:begChr m:val="["/>
+              <m:endChr m:val="]"/>
+              <m:ctrlPr>
+                <w:rPr>
+                  <w:rFonts w:ascii="Cambria Math" w:hAnsi="Cambria Math"/>
+                  <w:i/>
+                </w:rPr>
+              </m:ctrlPr>
+            </m:dPr>
+            <m:e>
+              <m:r>
+                <w:rPr>
+                  <w:rFonts w:ascii="Cambria Math" w:hAnsi="Cambria Math"/>
+                </w:rPr>
+                <m:t>tsin</m:t>
+              </m:r>
+              <m:d>
+                <m:dPr>
+                  <m:ctrlPr>
+                    <w:rPr>
+                      <w:rFonts w:ascii="Cambria Math" w:hAnsi="Cambria Math"/>
+                      <w:i/>
+                    </w:rPr>
+                  </m:ctrlPr>
+                </m:dPr>
+                <m:e>
+                  <m:r>
+                    <w:rPr>
+                      <w:rFonts w:ascii="Cambria Math" w:hAnsi="Cambria Math"/>
+                    </w:rPr>
+                    <m:t>t</m:t>
+                  </m:r>
+                </m:e>
+              </m:d>
+              <m:sSubSup>
+                <m:sSubSupPr>
+                  <m:ctrlPr>
+                    <w:rPr>
+                      <w:rFonts w:ascii="Cambria Math" w:hAnsi="Cambria Math"/>
+                      <w:i/>
+                    </w:rPr>
+                  </m:ctrlPr>
+                </m:sSubSupPr>
+                <m:e>
+                  <m:d>
+                    <m:dPr>
+                      <m:begChr m:val=""/>
+                      <m:endChr m:val="|"/>
+                      <m:ctrlPr>
+                        <w:rPr>
+                          <w:rFonts w:ascii="Cambria Math" w:hAnsi="Cambria Math"/>
+                          <w:i/>
+                        </w:rPr>
+                      </m:ctrlPr>
+                    </m:dPr>
+                    <m:e>
+                      <m:r>
+                        <w:rPr>
+                          <w:rFonts w:ascii="Cambria Math" w:hAnsi="Cambria Math"/>
+                        </w:rPr>
+                        <m:t>​</m:t>
+                      </m:r>
+                    </m:e>
+                  </m:d>
+                </m:e>
+                <m:sub>
+                  <m:r>
+                    <w:rPr>
+                      <w:rFonts w:ascii="Cambria Math" w:hAnsi="Cambria Math"/>
+                    </w:rPr>
+                    <m:t>0</m:t>
+                  </m:r>
+                </m:sub>
+                <m:sup>
+                  <m:r>
+                    <w:rPr>
+                      <w:rFonts w:ascii="Cambria Math" w:hAnsi="Cambria Math"/>
+                    </w:rPr>
+                    <m:t>x</m:t>
+                  </m:r>
+                </m:sup>
+              </m:sSubSup>
+              <m:r>
+                <w:rPr>
+                  <w:rFonts w:ascii="Cambria Math" w:hAnsi="Cambria Math"/>
+                </w:rPr>
+                <m:t>-</m:t>
+              </m:r>
+              <m:nary>
+                <m:naryPr>
+                  <m:ctrlPr>
+                    <w:rPr>
+                      <w:rFonts w:ascii="Cambria Math" w:hAnsi="Cambria Math"/>
+                    </w:rPr>
+                  </m:ctrlPr>
+                </m:naryPr>
+                <m:sub>
+                  <m:r>
+                    <w:rPr>
+                      <w:rFonts w:ascii="Cambria Math" w:hAnsi="Cambria Math"/>
+                    </w:rPr>
+                    <m:t>0</m:t>
+                  </m:r>
+                  <m:ctrlPr>
+                    <w:rPr>
+                      <w:rFonts w:ascii="Cambria Math" w:hAnsi="Cambria Math"/>
+                      <w:i/>
+                    </w:rPr>
+                  </m:ctrlPr>
+                </m:sub>
+                <m:sup>
+                  <m:r>
+                    <w:rPr>
+                      <w:rFonts w:ascii="Cambria Math" w:hAnsi="Cambria Math"/>
+                    </w:rPr>
+                    <m:t>x</m:t>
+                  </m:r>
+                  <m:ctrlPr>
+                    <w:rPr>
+                      <w:rFonts w:ascii="Cambria Math" w:hAnsi="Cambria Math"/>
+                      <w:i/>
+                    </w:rPr>
+                  </m:ctrlPr>
+                </m:sup>
+                <m:e>
+                  <m:r>
+                    <w:rPr>
+                      <w:rFonts w:ascii="Cambria Math" w:hAnsi="Cambria Math"/>
+                    </w:rPr>
+                    <m:t>sin</m:t>
+                  </m:r>
+                  <m:d>
+                    <m:dPr>
+                      <m:ctrlPr>
+                        <w:rPr>
+                          <w:rFonts w:ascii="Cambria Math" w:hAnsi="Cambria Math"/>
+                          <w:i/>
+                        </w:rPr>
+                      </m:ctrlPr>
+                    </m:dPr>
+                    <m:e>
+                      <m:r>
+                        <w:rPr>
+                          <w:rFonts w:ascii="Cambria Math" w:hAnsi="Cambria Math"/>
+                        </w:rPr>
+                        <m:t>t</m:t>
+                      </m:r>
+                    </m:e>
+                  </m:d>
+                  <m:r>
+                    <w:rPr>
+                      <w:rFonts w:ascii="Cambria Math" w:hAnsi="Cambria Math"/>
+                    </w:rPr>
+                    <m:t>dt</m:t>
+                  </m:r>
+                  <m:ctrlPr>
+                    <w:rPr>
+                      <w:rFonts w:ascii="Cambria Math" w:hAnsi="Cambria Math"/>
+                      <w:i/>
+                    </w:rPr>
+                  </m:ctrlPr>
+                </m:e>
+              </m:nary>
+            </m:e>
+          </m:d>
+          <m:r>
+            <m:rPr>
+              <m:lit/>
+            </m:rPr>
+            <w:rPr>
+              <w:rFonts w:ascii="Cambria Math" w:hAnsi="Cambria Math"/>
+            </w:rPr>
+            <m:t>/</m:t>
+          </m:r>
+          <m:d>
+            <m:dPr>
+              <m:ctrlPr>
+                <w:rPr>
+                  <w:rFonts w:ascii="Cambria Math" w:hAnsi="Cambria Math"/>
+                  <w:i/>
+                </w:rPr>
+              </m:ctrlPr>
+            </m:dPr>
+            <m:e>
+              <m:f>
+                <m:fPr>
+                  <m:ctrlPr>
+                    <w:rPr>
+                      <w:rFonts w:ascii="Cambria Math" w:hAnsi="Cambria Math"/>
+                    </w:rPr>
+                  </m:ctrlPr>
+                </m:fPr>
+                <m:num>
+                  <m:r>
+                    <w:rPr>
+                      <w:rFonts w:ascii="Cambria Math" w:hAnsi="Cambria Math"/>
+                    </w:rPr>
+                    <m:t>PI</m:t>
+                  </m:r>
+                  <m:ctrlPr>
+                    <w:rPr>
+                      <w:rFonts w:ascii="Cambria Math" w:hAnsi="Cambria Math"/>
+                      <w:i/>
+                    </w:rPr>
+                  </m:ctrlPr>
+                </m:num>
+                <m:den>
+                  <m:r>
+                    <w:rPr>
+                      <w:rFonts w:ascii="Cambria Math" w:hAnsi="Cambria Math"/>
+                    </w:rPr>
+                    <m:t>4</m:t>
+                  </m:r>
+                  <m:rad>
+                    <m:radPr>
+                      <m:degHide m:val="1"/>
+                      <m:ctrlPr>
+                        <w:rPr>
+                          <w:rFonts w:ascii="Cambria Math" w:hAnsi="Cambria Math"/>
+                        </w:rPr>
+                      </m:ctrlPr>
+                    </m:radPr>
+                    <m:deg>
+                      <m:ctrlPr>
+                        <w:rPr>
+                          <w:rFonts w:ascii="Cambria Math" w:hAnsi="Cambria Math"/>
+                          <w:i/>
+                        </w:rPr>
+                      </m:ctrlPr>
+                    </m:deg>
+                    <m:e>
+                      <m:r>
+                        <w:rPr>
+                          <w:rFonts w:ascii="Cambria Math" w:hAnsi="Cambria Math"/>
+                        </w:rPr>
+                        <m:t>2</m:t>
+                      </m:r>
+                    </m:e>
+                  </m:rad>
+                  <m:ctrlPr>
+                    <w:rPr>
+                      <w:rFonts w:ascii="Cambria Math" w:hAnsi="Cambria Math"/>
+                      <w:i/>
+                    </w:rPr>
+                  </m:ctrlPr>
+                </m:den>
+              </m:f>
+              <m:r>
+                <w:rPr>
+                  <w:rFonts w:ascii="Cambria Math" w:hAnsi="Cambria Math"/>
+                </w:rPr>
+                <m:t>+</m:t>
+              </m:r>
+              <m:rad>
+                <m:radPr>
+                  <m:degHide m:val="1"/>
+                  <m:ctrlPr>
+                    <w:rPr>
+                      <w:rFonts w:ascii="Cambria Math" w:hAnsi="Cambria Math"/>
+                    </w:rPr>
+                  </m:ctrlPr>
+                </m:radPr>
+                <m:deg>
+                  <m:ctrlPr>
+                    <w:rPr>
+                      <w:rFonts w:ascii="Cambria Math" w:hAnsi="Cambria Math"/>
+                      <w:i/>
+                    </w:rPr>
+                  </m:ctrlPr>
+                </m:deg>
+                <m:e>
+                  <m:r>
+                    <w:rPr>
+                      <w:rFonts w:ascii="Cambria Math" w:hAnsi="Cambria Math"/>
+                    </w:rPr>
+                    <m:t>2</m:t>
+                  </m:r>
+                </m:e>
+              </m:rad>
+            </m:e>
+          </m:d>
+          <m:r>
+            <w:rPr>
+              <w:rFonts w:ascii="Cambria Math" w:hAnsi="Cambria Math"/>
+            </w:rPr>
+            <m:t>=</m:t>
+          </m:r>
+          <m:d>
+            <m:dPr>
+              <m:begChr m:val="["/>
+              <m:endChr m:val="]"/>
+              <m:ctrlPr>
+                <w:rPr>
+                  <w:rFonts w:ascii="Cambria Math" w:hAnsi="Cambria Math"/>
+                  <w:i/>
+                </w:rPr>
+              </m:ctrlPr>
+            </m:dPr>
+            <m:e>
+              <m:r>
+                <w:rPr>
+                  <w:rFonts w:ascii="Cambria Math" w:hAnsi="Cambria Math"/>
+                </w:rPr>
+                <m:t>xsin</m:t>
+              </m:r>
+              <m:d>
+                <m:dPr>
+                  <m:ctrlPr>
+                    <w:rPr>
+                      <w:rFonts w:ascii="Cambria Math" w:hAnsi="Cambria Math"/>
+                      <w:i/>
+                    </w:rPr>
+                  </m:ctrlPr>
+                </m:dPr>
+                <m:e>
+                  <m:r>
+                    <w:rPr>
+                      <w:rFonts w:ascii="Cambria Math" w:hAnsi="Cambria Math"/>
+                    </w:rPr>
+                    <m:t>x</m:t>
+                  </m:r>
+                </m:e>
+              </m:d>
+              <m:r>
+                <w:rPr>
+                  <w:rFonts w:ascii="Cambria Math" w:hAnsi="Cambria Math"/>
+                </w:rPr>
+                <m:t>+cos</m:t>
+              </m:r>
+              <m:d>
+                <m:dPr>
+                  <m:ctrlPr>
+                    <w:rPr>
+                      <w:rFonts w:ascii="Cambria Math" w:hAnsi="Cambria Math"/>
+                      <w:i/>
+                    </w:rPr>
+                  </m:ctrlPr>
+                </m:dPr>
+                <m:e>
+                  <m:r>
+                    <w:rPr>
+                      <w:rFonts w:ascii="Cambria Math" w:hAnsi="Cambria Math"/>
+                    </w:rPr>
+                    <m:t>x</m:t>
+                  </m:r>
+                </m:e>
+              </m:d>
+            </m:e>
+          </m:d>
+          <m:r>
+            <m:rPr>
+              <m:lit/>
+            </m:rPr>
+            <w:rPr>
+              <w:rFonts w:ascii="Cambria Math" w:hAnsi="Cambria Math"/>
+            </w:rPr>
+            <m:t>/</m:t>
+          </m:r>
+          <m:d>
+            <m:dPr>
+              <m:ctrlPr>
+                <w:rPr>
+                  <w:rFonts w:ascii="Cambria Math" w:hAnsi="Cambria Math"/>
+                  <w:i/>
+                </w:rPr>
+              </m:ctrlPr>
+            </m:dPr>
+            <m:e>
+              <m:f>
+                <m:fPr>
+                  <m:ctrlPr>
+                    <w:rPr>
+                      <w:rFonts w:ascii="Cambria Math" w:hAnsi="Cambria Math"/>
+                    </w:rPr>
+                  </m:ctrlPr>
+                </m:fPr>
+                <m:num>
+                  <m:r>
+                    <w:rPr>
+                      <w:rFonts w:ascii="Cambria Math" w:hAnsi="Cambria Math"/>
+                    </w:rPr>
+                    <m:t>PI</m:t>
+                  </m:r>
+                  <m:ctrlPr>
+                    <w:rPr>
+                      <w:rFonts w:ascii="Cambria Math" w:hAnsi="Cambria Math"/>
+                      <w:i/>
+                    </w:rPr>
+                  </m:ctrlPr>
+                </m:num>
+                <m:den>
+                  <m:r>
+                    <w:rPr>
+                      <w:rFonts w:ascii="Cambria Math" w:hAnsi="Cambria Math"/>
+                    </w:rPr>
+                    <m:t>4</m:t>
+                  </m:r>
+                  <m:rad>
+                    <m:radPr>
+                      <m:degHide m:val="1"/>
+                      <m:ctrlPr>
+                        <w:rPr>
+                          <w:rFonts w:ascii="Cambria Math" w:hAnsi="Cambria Math"/>
+                        </w:rPr>
+                      </m:ctrlPr>
+                    </m:radPr>
+                    <m:deg>
+                      <m:ctrlPr>
+                        <w:rPr>
+                          <w:rFonts w:ascii="Cambria Math" w:hAnsi="Cambria Math"/>
+                          <w:i/>
+                        </w:rPr>
+                      </m:ctrlPr>
+                    </m:deg>
+                    <m:e>
+                      <m:r>
+                        <w:rPr>
+                          <w:rFonts w:ascii="Cambria Math" w:hAnsi="Cambria Math"/>
+                        </w:rPr>
+                        <m:t>2</m:t>
+                      </m:r>
+                    </m:e>
+                  </m:rad>
+                  <m:ctrlPr>
+                    <w:rPr>
+                      <w:rFonts w:ascii="Cambria Math" w:hAnsi="Cambria Math"/>
+                      <w:i/>
+                    </w:rPr>
+                  </m:ctrlPr>
+                </m:den>
+              </m:f>
+              <m:r>
+                <w:rPr>
+                  <w:rFonts w:ascii="Cambria Math" w:hAnsi="Cambria Math"/>
+                </w:rPr>
+                <m:t>+</m:t>
+              </m:r>
+              <m:rad>
+                <m:radPr>
+                  <m:degHide m:val="1"/>
+                  <m:ctrlPr>
+                    <w:rPr>
+                      <w:rFonts w:ascii="Cambria Math" w:hAnsi="Cambria Math"/>
+                    </w:rPr>
+                  </m:ctrlPr>
+                </m:radPr>
+                <m:deg>
+                  <m:ctrlPr>
+                    <w:rPr>
+                      <w:rFonts w:ascii="Cambria Math" w:hAnsi="Cambria Math"/>
+                      <w:i/>
+                    </w:rPr>
+                  </m:ctrlPr>
+                </m:deg>
+                <m:e>
+                  <m:r>
+                    <w:rPr>
+                      <w:rFonts w:ascii="Cambria Math" w:hAnsi="Cambria Math"/>
+                    </w:rPr>
+                    <m:t>2</m:t>
+                  </m:r>
+                </m:e>
+              </m:rad>
+            </m:e>
+          </m:d>
+        </m:oMath>
+      </m:oMathPara>
+    </w:p>
+    <w:p>
+      <w:pPr>
+        <w:contextualSpacing/>
+      </w:pPr>
+    </w:p>
+    <w:p>
+      <w:pPr>
+        <w:contextualSpacing/>
+      </w:pPr>
+      <w:r>
+        <w:t xml:space="preserve">Для </w:t>
+      </w:r>
+      <m:oMath>
+        <m:r>
+          <w:rPr>
+            <w:rFonts w:ascii="Cambria Math" w:hAnsi="Cambria Math"/>
+          </w:rPr>
+          <m:t>x</m:t>
+        </m:r>
+        <m:r>
+          <w:rPr>
+            <w:rFonts w:ascii="Cambria Math" w:hAnsi="Cambria Math" w:cs="Cambria Math"/>
+          </w:rPr>
+          <m:t>∈</m:t>
+        </m:r>
+        <m:d>
+          <m:dPr>
+            <m:ctrlPr>
+              <w:rPr>
+                <w:rFonts w:ascii="Cambria Math" w:hAnsi="Cambria Math"/>
+                <w:i/>
+              </w:rPr>
+            </m:ctrlPr>
+          </m:dPr>
+          <m:e>
+            <m:r>
+              <w:rPr>
+                <w:rFonts w:ascii="Cambria Math" w:hAnsi="Cambria Math"/>
+              </w:rPr>
+              <m:t>PI</m:t>
+            </m:r>
+            <m:r>
+              <m:rPr>
+                <m:lit/>
+              </m:rPr>
+              <w:rPr>
+                <w:rFonts w:ascii="Cambria Math" w:hAnsi="Cambria Math"/>
+              </w:rPr>
+              <m:t>/</m:t>
+            </m:r>
+            <m:r>
+              <w:rPr>
+                <w:rFonts w:ascii="Cambria Math" w:hAnsi="Cambria Math"/>
+              </w:rPr>
+              <m:t>4;+inf</m:t>
+            </m:r>
+          </m:e>
+        </m:d>
+      </m:oMath>
+      <w:r>
+        <w:t xml:space="preserve"> і</w:t>
+      </w:r>
+      <w:r>
+        <w:t>нтервал інтегрування поділено на три:</w:t>
+      </w:r>
+    </w:p>
+    <w:p>
+      <w:pPr>
+        <w:contextualSpacing/>
+      </w:pPr>
+    </w:p>
+    <w:p>
+      <w:pPr>
+        <w:contextualSpacing/>
+      </w:pPr>
+      <m:oMathPara>
+        <m:oMath>
+          <m:r>
+            <w:rPr>
+              <w:rFonts w:ascii="Cambria Math" w:hAnsi="Cambria Math"/>
+            </w:rPr>
+            <w:lastRenderedPageBreak/>
+            <m:t>F</m:t>
+          </m:r>
+          <m:d>
+            <m:dPr>
+              <m:ctrlPr>
+                <w:rPr>
+                  <w:rFonts w:ascii="Cambria Math" w:hAnsi="Cambria Math"/>
+                  <w:i/>
+                </w:rPr>
+              </m:ctrlPr>
+            </m:dPr>
+            <m:e>
+              <m:r>
+                <w:rPr>
+                  <w:rFonts w:ascii="Cambria Math" w:hAnsi="Cambria Math"/>
+                </w:rPr>
+                <m:t>x</m:t>
+              </m:r>
+            </m:e>
+          </m:d>
+          <m:r>
+            <w:rPr>
+              <w:rFonts w:ascii="Cambria Math" w:hAnsi="Cambria Math"/>
+            </w:rPr>
+            <m:t>=</m:t>
+          </m:r>
+          <m:nary>
+            <m:naryPr>
+              <m:ctrlPr>
+                <w:rPr>
+                  <w:rFonts w:ascii="Cambria Math" w:hAnsi="Cambria Math"/>
+                </w:rPr>
+              </m:ctrlPr>
+            </m:naryPr>
+            <m:sub>
+              <m:r>
+                <w:rPr>
+                  <w:rFonts w:ascii="Cambria Math" w:hAnsi="Cambria Math"/>
+                </w:rPr>
+                <m:t>-inf</m:t>
+              </m:r>
+              <m:ctrlPr>
+                <w:rPr>
+                  <w:rFonts w:ascii="Cambria Math" w:hAnsi="Cambria Math"/>
+                  <w:i/>
+                </w:rPr>
+              </m:ctrlPr>
+            </m:sub>
+            <m:sup>
+              <m:r>
+                <w:rPr>
+                  <w:rFonts w:ascii="Cambria Math" w:hAnsi="Cambria Math"/>
+                </w:rPr>
+                <m:t>0</m:t>
+              </m:r>
+              <m:ctrlPr>
+                <w:rPr>
+                  <w:rFonts w:ascii="Cambria Math" w:hAnsi="Cambria Math"/>
+                  <w:i/>
+                </w:rPr>
+              </m:ctrlPr>
+            </m:sup>
+            <m:e>
+              <m:r>
+                <w:rPr>
+                  <w:rFonts w:ascii="Cambria Math" w:hAnsi="Cambria Math"/>
+                </w:rPr>
+                <m:t>0</m:t>
+              </m:r>
+              <m:ctrlPr>
+                <w:rPr>
+                  <w:rFonts w:ascii="Cambria Math" w:hAnsi="Cambria Math"/>
+                  <w:i/>
+                </w:rPr>
+              </m:ctrlPr>
+            </m:e>
+          </m:nary>
+          <m:r>
+            <w:rPr>
+              <w:rFonts w:ascii="Cambria Math" w:hAnsi="Cambria Math"/>
+            </w:rPr>
+            <m:t>*dt+</m:t>
+          </m:r>
+          <m:nary>
+            <m:naryPr>
+              <m:ctrlPr>
+                <w:rPr>
+                  <w:rFonts w:ascii="Cambria Math" w:hAnsi="Cambria Math"/>
+                </w:rPr>
+              </m:ctrlPr>
+            </m:naryPr>
+            <m:sub>
+              <m:r>
+                <w:rPr>
+                  <w:rFonts w:ascii="Cambria Math" w:hAnsi="Cambria Math"/>
+                </w:rPr>
+                <m:t>0</m:t>
+              </m:r>
+              <m:ctrlPr>
+                <w:rPr>
+                  <w:rFonts w:ascii="Cambria Math" w:hAnsi="Cambria Math"/>
+                  <w:i/>
+                </w:rPr>
+              </m:ctrlPr>
+            </m:sub>
+            <m:sup>
+              <m:r>
+                <w:rPr>
+                  <w:rFonts w:ascii="Cambria Math" w:hAnsi="Cambria Math"/>
+                </w:rPr>
+                <m:t>PI</m:t>
+              </m:r>
+              <m:r>
+                <m:rPr>
+                  <m:lit/>
+                </m:rPr>
+                <w:rPr>
+                  <w:rFonts w:ascii="Cambria Math" w:hAnsi="Cambria Math"/>
+                </w:rPr>
+                <m:t>/</m:t>
+              </m:r>
+              <m:r>
+                <w:rPr>
+                  <w:rFonts w:ascii="Cambria Math" w:hAnsi="Cambria Math"/>
+                </w:rPr>
+                <m:t>4</m:t>
+              </m:r>
+              <m:ctrlPr>
+                <w:rPr>
+                  <w:rFonts w:ascii="Cambria Math" w:hAnsi="Cambria Math"/>
+                  <w:i/>
+                </w:rPr>
+              </m:ctrlPr>
+            </m:sup>
+            <m:e>
+              <m:f>
+                <m:fPr>
+                  <m:ctrlPr>
+                    <w:rPr>
+                      <w:rFonts w:ascii="Cambria Math" w:hAnsi="Cambria Math"/>
+                    </w:rPr>
+                  </m:ctrlPr>
+                </m:fPr>
+                <m:num>
+                  <m:r>
+                    <w:rPr>
+                      <w:rFonts w:ascii="Cambria Math" w:hAnsi="Cambria Math"/>
+                    </w:rPr>
+                    <m:t>tcost</m:t>
+                  </m:r>
+                  <m:ctrlPr>
+                    <w:rPr>
+                      <w:rFonts w:ascii="Cambria Math" w:hAnsi="Cambria Math"/>
+                      <w:i/>
+                    </w:rPr>
+                  </m:ctrlPr>
+                </m:num>
+                <m:den>
+                  <m:f>
+                    <m:fPr>
+                      <m:ctrlPr>
+                        <w:rPr>
+                          <w:rFonts w:ascii="Cambria Math" w:hAnsi="Cambria Math"/>
+                        </w:rPr>
+                      </m:ctrlPr>
+                    </m:fPr>
+                    <m:num>
+                      <m:r>
+                        <w:rPr>
+                          <w:rFonts w:ascii="Cambria Math" w:hAnsi="Cambria Math"/>
+                        </w:rPr>
+                        <m:t>PI</m:t>
+                      </m:r>
+                      <m:ctrlPr>
+                        <w:rPr>
+                          <w:rFonts w:ascii="Cambria Math" w:hAnsi="Cambria Math"/>
+                          <w:i/>
+                        </w:rPr>
+                      </m:ctrlPr>
+                    </m:num>
+                    <m:den>
+                      <m:r>
+                        <w:rPr>
+                          <w:rFonts w:ascii="Cambria Math" w:hAnsi="Cambria Math"/>
+                        </w:rPr>
+                        <m:t>4</m:t>
+                      </m:r>
+                      <m:rad>
+                        <m:radPr>
+                          <m:degHide m:val="1"/>
+                          <m:ctrlPr>
+                            <w:rPr>
+                              <w:rFonts w:ascii="Cambria Math" w:hAnsi="Cambria Math"/>
+                            </w:rPr>
+                          </m:ctrlPr>
+                        </m:radPr>
+                        <m:deg>
+                          <m:ctrlPr>
+                            <w:rPr>
+                              <w:rFonts w:ascii="Cambria Math" w:hAnsi="Cambria Math"/>
+                              <w:i/>
+                            </w:rPr>
+                          </m:ctrlPr>
+                        </m:deg>
+                        <m:e>
+                          <m:r>
+                            <w:rPr>
+                              <w:rFonts w:ascii="Cambria Math" w:hAnsi="Cambria Math"/>
+                            </w:rPr>
+                            <m:t>2</m:t>
+                          </m:r>
+                        </m:e>
+                      </m:rad>
+                      <m:ctrlPr>
+                        <w:rPr>
+                          <w:rFonts w:ascii="Cambria Math" w:hAnsi="Cambria Math"/>
+                          <w:i/>
+                        </w:rPr>
+                      </m:ctrlPr>
+                    </m:den>
+                  </m:f>
+                  <m:r>
+                    <w:rPr>
+                      <w:rFonts w:ascii="Cambria Math" w:hAnsi="Cambria Math"/>
+                    </w:rPr>
+                    <m:t>+</m:t>
+                  </m:r>
+                  <m:rad>
+                    <m:radPr>
+                      <m:degHide m:val="1"/>
+                      <m:ctrlPr>
+                        <w:rPr>
+                          <w:rFonts w:ascii="Cambria Math" w:hAnsi="Cambria Math"/>
+                        </w:rPr>
+                      </m:ctrlPr>
+                    </m:radPr>
+                    <m:deg>
+                      <m:ctrlPr>
+                        <w:rPr>
+                          <w:rFonts w:ascii="Cambria Math" w:hAnsi="Cambria Math"/>
+                          <w:i/>
+                        </w:rPr>
+                      </m:ctrlPr>
+                    </m:deg>
+                    <m:e>
+                      <m:r>
+                        <w:rPr>
+                          <w:rFonts w:ascii="Cambria Math" w:hAnsi="Cambria Math"/>
+                        </w:rPr>
+                        <m:t>2</m:t>
+                      </m:r>
+                    </m:e>
+                  </m:rad>
+                  <m:ctrlPr>
+                    <w:rPr>
+                      <w:rFonts w:ascii="Cambria Math" w:hAnsi="Cambria Math"/>
+                      <w:i/>
+                    </w:rPr>
+                  </m:ctrlPr>
+                </m:den>
+              </m:f>
+              <m:r>
+                <w:rPr>
+                  <w:rFonts w:ascii="Cambria Math" w:hAnsi="Cambria Math"/>
+                </w:rPr>
+                <m:t>dt</m:t>
+              </m:r>
+              <m:ctrlPr>
+                <w:rPr>
+                  <w:rFonts w:ascii="Cambria Math" w:hAnsi="Cambria Math"/>
+                  <w:i/>
+                </w:rPr>
+              </m:ctrlPr>
+            </m:e>
+          </m:nary>
+          <m:r>
+            <w:rPr>
+              <w:rFonts w:ascii="Cambria Math" w:hAnsi="Cambria Math"/>
+            </w:rPr>
+            <m:t>+</m:t>
+          </m:r>
+          <m:nary>
+            <m:naryPr>
+              <m:ctrlPr>
+                <w:rPr>
+                  <w:rFonts w:ascii="Cambria Math" w:hAnsi="Cambria Math"/>
+                </w:rPr>
+              </m:ctrlPr>
+            </m:naryPr>
+            <m:sub>
+              <m:r>
+                <w:rPr>
+                  <w:rFonts w:ascii="Cambria Math" w:hAnsi="Cambria Math"/>
+                </w:rPr>
+                <m:t>PI</m:t>
+              </m:r>
+              <m:r>
+                <m:rPr>
+                  <m:lit/>
+                </m:rPr>
+                <w:rPr>
+                  <w:rFonts w:ascii="Cambria Math" w:hAnsi="Cambria Math"/>
+                </w:rPr>
+                <m:t>/</m:t>
+              </m:r>
+              <m:r>
+                <w:rPr>
+                  <w:rFonts w:ascii="Cambria Math" w:hAnsi="Cambria Math"/>
+                </w:rPr>
+                <m:t>4</m:t>
+              </m:r>
+              <m:ctrlPr>
+                <w:rPr>
+                  <w:rFonts w:ascii="Cambria Math" w:hAnsi="Cambria Math"/>
+                  <w:i/>
+                </w:rPr>
+              </m:ctrlPr>
+            </m:sub>
+            <m:sup>
+              <m:r>
+                <w:rPr>
+                  <w:rFonts w:ascii="Cambria Math" w:hAnsi="Cambria Math"/>
+                </w:rPr>
+                <m:t>x</m:t>
+              </m:r>
+              <m:ctrlPr>
+                <w:rPr>
+                  <w:rFonts w:ascii="Cambria Math" w:hAnsi="Cambria Math"/>
+                  <w:i/>
+                </w:rPr>
+              </m:ctrlPr>
+            </m:sup>
+            <m:e>
+              <m:r>
+                <w:rPr>
+                  <w:rFonts w:ascii="Cambria Math" w:hAnsi="Cambria Math"/>
+                </w:rPr>
+                <m:t>0</m:t>
+              </m:r>
+              <m:ctrlPr>
+                <w:rPr>
+                  <w:rFonts w:ascii="Cambria Math" w:hAnsi="Cambria Math"/>
+                  <w:i/>
+                </w:rPr>
+              </m:ctrlPr>
+            </m:e>
+          </m:nary>
+          <m:r>
+            <w:rPr>
+              <w:rFonts w:ascii="Cambria Math" w:hAnsi="Cambria Math"/>
+            </w:rPr>
+            <m:t>*dt=1</m:t>
+          </m:r>
+        </m:oMath>
+      </m:oMathPara>
+    </w:p>
+    <w:p>
+      <w:pPr>
+        <w:contextualSpacing/>
+      </w:pPr>
+    </w:p>
+    <w:p>
+      <w:pPr>
+        <w:contextualSpacing/>
+      </w:pPr>
+      <w:r>
+        <w:t xml:space="preserve">Таким чином, ми маємо </w:t>
+      </w:r>
+      <w:r>
+        <w:t>остаточний</w:t>
+      </w:r>
+      <w:r>
+        <w:t xml:space="preserve"> результат:</w:t>
+      </w:r>
+    </w:p>
+    <w:p>
+      <w:pPr>
+        <w:contextualSpacing/>
+      </w:pPr>
+    </w:p>
+    <w:p>
+      <w:pPr>
+        <w:contextualSpacing/>
+      </w:pPr>
+      <m:oMathPara>
+        <m:oMath>
+          <m:r>
+            <w:rPr>
+              <w:rFonts w:ascii="Cambria Math" w:hAnsi="Cambria Math"/>
+            </w:rPr>
+            <m:t>F</m:t>
+          </m:r>
+          <m:d>
+            <m:dPr>
+              <m:ctrlPr>
+                <w:rPr>
+                  <w:rFonts w:ascii="Cambria Math" w:hAnsi="Cambria Math"/>
+                  <w:i/>
+                </w:rPr>
+              </m:ctrlPr>
+            </m:dPr>
+            <m:e>
+              <m:r>
+                <w:rPr>
+                  <w:rFonts w:ascii="Cambria Math" w:hAnsi="Cambria Math"/>
+                </w:rPr>
+                <m:t>x</m:t>
+              </m:r>
+            </m:e>
+          </m:d>
+          <m:r>
+            <w:rPr>
+              <w:rFonts w:ascii="Cambria Math" w:hAnsi="Cambria Math"/>
+            </w:rPr>
+            <m:t>=0,x</m:t>
+          </m:r>
+          <m:r>
+            <w:rPr>
+              <w:rFonts w:ascii="Cambria Math" w:hAnsi="Cambria Math" w:cs="Cambria Math"/>
+            </w:rPr>
+            <m:t>∈</m:t>
+          </m:r>
+          <m:d>
+            <m:dPr>
+              <m:ctrlPr>
+                <w:rPr>
+                  <w:rFonts w:ascii="Cambria Math" w:hAnsi="Cambria Math"/>
+                  <w:i/>
+                </w:rPr>
+              </m:ctrlPr>
+            </m:dPr>
+            <m:e>
+              <m:r>
+                <w:rPr>
+                  <w:rFonts w:ascii="Cambria Math" w:hAnsi="Cambria Math"/>
+                </w:rPr>
+                <m:t>-inf;0</m:t>
+              </m:r>
+            </m:e>
+          </m:d>
+          <m:r>
+            <w:rPr>
+              <w:rFonts w:ascii="Cambria Math" w:hAnsi="Cambria Math"/>
+            </w:rPr>
+            <m:t>;</m:t>
+          </m:r>
+          <m:d>
+            <m:dPr>
+              <m:begChr m:val="["/>
+              <m:endChr m:val="]"/>
+              <m:ctrlPr>
+                <w:rPr>
+                  <w:rFonts w:ascii="Cambria Math" w:hAnsi="Cambria Math"/>
+                  <w:i/>
+                </w:rPr>
+              </m:ctrlPr>
+            </m:dPr>
+            <m:e>
+              <m:r>
+                <w:rPr>
+                  <w:rFonts w:ascii="Cambria Math" w:hAnsi="Cambria Math"/>
+                </w:rPr>
+                <m:t>xsin</m:t>
+              </m:r>
+              <m:d>
+                <m:dPr>
+                  <m:ctrlPr>
+                    <w:rPr>
+                      <w:rFonts w:ascii="Cambria Math" w:hAnsi="Cambria Math"/>
+                      <w:i/>
+                    </w:rPr>
+                  </m:ctrlPr>
+                </m:dPr>
+                <m:e>
+                  <m:r>
+                    <w:rPr>
+                      <w:rFonts w:ascii="Cambria Math" w:hAnsi="Cambria Math"/>
+                    </w:rPr>
+                    <m:t>x</m:t>
+                  </m:r>
+                </m:e>
+              </m:d>
+              <m:r>
+                <w:rPr>
+                  <w:rFonts w:ascii="Cambria Math" w:hAnsi="Cambria Math"/>
+                </w:rPr>
+                <m:t>+cos</m:t>
+              </m:r>
+              <m:d>
+                <m:dPr>
+                  <m:ctrlPr>
+                    <w:rPr>
+                      <w:rFonts w:ascii="Cambria Math" w:hAnsi="Cambria Math"/>
+                      <w:i/>
+                    </w:rPr>
+                  </m:ctrlPr>
+                </m:dPr>
+                <m:e>
+                  <m:r>
+                    <w:rPr>
+                      <w:rFonts w:ascii="Cambria Math" w:hAnsi="Cambria Math"/>
+                    </w:rPr>
+                    <m:t>x</m:t>
+                  </m:r>
+                </m:e>
+              </m:d>
+            </m:e>
+          </m:d>
+          <m:r>
+            <m:rPr>
+              <m:lit/>
+            </m:rPr>
+            <w:rPr>
+              <w:rFonts w:ascii="Cambria Math" w:hAnsi="Cambria Math"/>
+            </w:rPr>
+            <m:t>/</m:t>
+          </m:r>
+          <m:d>
+            <m:dPr>
+              <m:ctrlPr>
+                <w:rPr>
+                  <w:rFonts w:ascii="Cambria Math" w:hAnsi="Cambria Math"/>
+                  <w:i/>
+                </w:rPr>
+              </m:ctrlPr>
+            </m:dPr>
+            <m:e>
+              <m:f>
+                <m:fPr>
+                  <m:ctrlPr>
+                    <w:rPr>
+                      <w:rFonts w:ascii="Cambria Math" w:hAnsi="Cambria Math"/>
+                    </w:rPr>
+                  </m:ctrlPr>
+                </m:fPr>
+                <m:num>
+                  <m:r>
+                    <w:rPr>
+                      <w:rFonts w:ascii="Cambria Math" w:hAnsi="Cambria Math"/>
+                    </w:rPr>
+                    <m:t>PI</m:t>
+                  </m:r>
+                  <m:ctrlPr>
+                    <w:rPr>
+                      <w:rFonts w:ascii="Cambria Math" w:hAnsi="Cambria Math"/>
+                      <w:i/>
+                    </w:rPr>
+                  </m:ctrlPr>
+                </m:num>
+                <m:den>
+                  <m:r>
+                    <w:rPr>
+                      <w:rFonts w:ascii="Cambria Math" w:hAnsi="Cambria Math"/>
+                    </w:rPr>
+                    <m:t>4</m:t>
+                  </m:r>
+                  <m:rad>
+                    <m:radPr>
+                      <m:degHide m:val="1"/>
+                      <m:ctrlPr>
+                        <w:rPr>
+                          <w:rFonts w:ascii="Cambria Math" w:hAnsi="Cambria Math"/>
+                        </w:rPr>
+                      </m:ctrlPr>
+                    </m:radPr>
+                    <m:deg>
+                      <m:ctrlPr>
+                        <w:rPr>
+                          <w:rFonts w:ascii="Cambria Math" w:hAnsi="Cambria Math"/>
+                          <w:i/>
+                        </w:rPr>
+                      </m:ctrlPr>
+                    </m:deg>
+                    <m:e>
+                      <m:r>
+                        <w:rPr>
+                          <w:rFonts w:ascii="Cambria Math" w:hAnsi="Cambria Math"/>
+                        </w:rPr>
+                        <m:t>2</m:t>
+                      </m:r>
+                    </m:e>
+                  </m:rad>
+                  <m:ctrlPr>
+                    <w:rPr>
+                      <w:rFonts w:ascii="Cambria Math" w:hAnsi="Cambria Math"/>
+                      <w:i/>
+                    </w:rPr>
+                  </m:ctrlPr>
+                </m:den>
+              </m:f>
+              <m:r>
+                <w:rPr>
+                  <w:rFonts w:ascii="Cambria Math" w:hAnsi="Cambria Math"/>
+                </w:rPr>
+                <m:t>+</m:t>
+              </m:r>
+              <m:rad>
+                <m:radPr>
+                  <m:degHide m:val="1"/>
+                  <m:ctrlPr>
+                    <w:rPr>
+                      <w:rFonts w:ascii="Cambria Math" w:hAnsi="Cambria Math"/>
+                    </w:rPr>
+                  </m:ctrlPr>
+                </m:radPr>
+                <m:deg>
+                  <m:ctrlPr>
+                    <w:rPr>
+                      <w:rFonts w:ascii="Cambria Math" w:hAnsi="Cambria Math"/>
+                      <w:i/>
+                    </w:rPr>
+                  </m:ctrlPr>
+                </m:deg>
+                <m:e>
+                  <m:r>
+                    <w:rPr>
+                      <w:rFonts w:ascii="Cambria Math" w:hAnsi="Cambria Math"/>
+                    </w:rPr>
+                    <m:t>2</m:t>
+                  </m:r>
+                </m:e>
+              </m:rad>
+            </m:e>
+          </m:d>
+          <m:r>
+            <w:rPr>
+              <w:rFonts w:ascii="Cambria Math" w:hAnsi="Cambria Math"/>
+            </w:rPr>
+            <m:t>,x</m:t>
+          </m:r>
+          <m:r>
+            <w:rPr>
+              <w:rFonts w:ascii="Cambria Math" w:hAnsi="Cambria Math" w:cs="Cambria Math"/>
+            </w:rPr>
+            <m:t>∈</m:t>
+          </m:r>
+          <m:d>
+            <m:dPr>
+              <m:begChr m:val="["/>
+              <m:endChr m:val="]"/>
+              <m:ctrlPr>
+                <w:rPr>
+                  <w:rFonts w:ascii="Cambria Math" w:hAnsi="Cambria Math"/>
+                  <w:i/>
+                </w:rPr>
+              </m:ctrlPr>
+            </m:dPr>
+            <m:e>
+              <m:r>
+                <w:rPr>
+                  <w:rFonts w:ascii="Cambria Math" w:hAnsi="Cambria Math"/>
+                </w:rPr>
+                <m:t>0;PI</m:t>
+              </m:r>
+              <m:r>
+                <m:rPr>
+                  <m:lit/>
+                </m:rPr>
+                <w:rPr>
+                  <w:rFonts w:ascii="Cambria Math" w:hAnsi="Cambria Math"/>
+                </w:rPr>
+                <m:t>/</m:t>
+              </m:r>
+              <m:r>
+                <w:rPr>
+                  <w:rFonts w:ascii="Cambria Math" w:hAnsi="Cambria Math"/>
+                </w:rPr>
+                <m:t>4</m:t>
+              </m:r>
+            </m:e>
+          </m:d>
+          <m:r>
+            <w:rPr>
+              <w:rFonts w:ascii="Cambria Math" w:hAnsi="Cambria Math"/>
+            </w:rPr>
+            <m:t>;1,x</m:t>
+          </m:r>
+          <m:r>
+            <w:rPr>
+              <w:rFonts w:ascii="Cambria Math" w:hAnsi="Cambria Math" w:cs="Cambria Math"/>
+            </w:rPr>
+            <m:t>∈</m:t>
+          </m:r>
+          <m:d>
+            <m:dPr>
+              <m:ctrlPr>
+                <w:rPr>
+                  <w:rFonts w:ascii="Cambria Math" w:hAnsi="Cambria Math"/>
+                  <w:i/>
+                </w:rPr>
+              </m:ctrlPr>
+            </m:dPr>
+            <m:e>
+              <m:r>
+                <w:rPr>
+                  <w:rFonts w:ascii="Cambria Math" w:hAnsi="Cambria Math"/>
+                </w:rPr>
+                <m:t>PI</m:t>
+              </m:r>
+              <m:r>
+                <m:rPr>
+                  <m:lit/>
+                </m:rPr>
+                <w:rPr>
+                  <w:rFonts w:ascii="Cambria Math" w:hAnsi="Cambria Math"/>
+                </w:rPr>
+                <m:t>/</m:t>
+              </m:r>
+              <m:r>
+                <w:rPr>
+                  <w:rFonts w:ascii="Cambria Math" w:hAnsi="Cambria Math"/>
+                </w:rPr>
+                <m:t>4;+inf</m:t>
+              </m:r>
+            </m:e>
+          </m:d>
+        </m:oMath>
+      </m:oMathPara>
+    </w:p>
+    <w:p>
+      <w:pPr>
+        <w:contextualSpacing/>
+      </w:pPr>
+    </w:p>
+    <w:p>
+      <w:pPr>
+        <w:contextualSpacing/>
+        <w:rPr>
+          <w:lang w:val="en-US"/>
+        </w:rPr>
+      </w:pPr>
+    </w:p>
+    <w:p>
+      <w:pPr>
+        <w:contextualSpacing/>
+      </w:pPr>
+      <w:r>
+        <w:t>Рішення 14 в зошиті</w:t>
       </w:r>
     </w:p>
     <w:sectPr>
@@ -8110,6 +11603,17 @@
       </w:tblBorders>
     </w:tblPr>
   </w:style>
+  <w:style w:type="paragraph" w:styleId="a7">
+    <w:name w:val="List Paragraph"/>
+    <w:basedOn w:val="a"/>
+    <w:uiPriority w:val="34"/>
+    <w:qFormat/>
+    <w:rsid w:val="007A4EC5"/>
+    <w:pPr>
+      <w:ind w:left="720"/>
+      <w:contextualSpacing/>
+    </w:pPr>
+  </w:style>
 </w:styles>
 </file>
 

</xml_diff>

<commit_message>
feat: you sick motherfucker
</commit_message>
<xml_diff>
--- a/University/Year 2 Term 1/TY/tasks/РГЗ/звіт_2.docx
+++ b/University/Year 2 Term 1/TY/tasks/РГЗ/звіт_2.docx
@@ -692,7 +692,7 @@
               <w:rFonts w:ascii="Cambria Math" w:hAnsi="Cambria Math"/>
               <w:lang w:val="en-US"/>
             </w:rPr>
-            <m:t>=p1x1+p2x2=0.98∙20+0.02∙80=20.8</m:t>
+            <m:t>=p1x1+p2x2=0,98*20+0,02*80=21,2</m:t>
           </m:r>
         </m:oMath>
       </m:oMathPara>
@@ -730,9 +730,6 @@
     <w:p>
       <w:pPr>
         <w:contextualSpacing/>
-        <w:rPr>
-          <w:lang w:val="en-US"/>
-        </w:rPr>
       </w:pPr>
       <m:oMathPara>
         <m:oMath>
@@ -909,7 +906,7 @@
               <w:rFonts w:ascii="Cambria Math" w:hAnsi="Cambria Math"/>
               <w:lang w:val="en-US"/>
             </w:rPr>
-            <m:t>=0.98∙</m:t>
+            <m:t>=0,98*</m:t>
           </m:r>
           <m:sSup>
             <m:sSupPr>
@@ -945,7 +942,7 @@
               <w:rFonts w:ascii="Cambria Math" w:hAnsi="Cambria Math"/>
               <w:lang w:val="en-US"/>
             </w:rPr>
-            <m:t>+0.02∙</m:t>
+            <m:t>+0,02*</m:t>
           </m:r>
           <m:sSup>
             <m:sSupPr>
@@ -999,7 +996,7 @@
                   <w:rFonts w:ascii="Cambria Math" w:hAnsi="Cambria Math"/>
                   <w:lang w:val="en-US"/>
                 </w:rPr>
-                <m:t>20.8</m:t>
+                <m:t>21,2</m:t>
               </m:r>
             </m:e>
             <m:sup>
@@ -1017,7 +1014,7 @@
               <w:rFonts w:ascii="Cambria Math" w:hAnsi="Cambria Math"/>
               <w:lang w:val="en-US"/>
             </w:rPr>
-            <m:t>=11.36</m:t>
+            <m:t>=70,56</m:t>
           </m:r>
         </m:oMath>
       </m:oMathPara>
@@ -1078,17 +1075,25 @@
             <w:rPr>
               <w:rFonts w:ascii="Cambria Math" w:hAnsi="Cambria Math"/>
             </w:rPr>
-            <m:t>=sqrt</m:t>
-          </m:r>
-          <m:d>
-            <m:dPr>
-              <m:ctrlPr>
-                <w:rPr>
-                  <w:rFonts w:ascii="Cambria Math" w:hAnsi="Cambria Math"/>
-                  <w:i/>
-                </w:rPr>
-              </m:ctrlPr>
-            </m:dPr>
+            <m:t>=</m:t>
+          </m:r>
+          <m:rad>
+            <m:radPr>
+              <m:degHide m:val="1"/>
+              <m:ctrlPr>
+                <w:rPr>
+                  <w:rFonts w:ascii="Cambria Math" w:hAnsi="Cambria Math"/>
+                </w:rPr>
+              </m:ctrlPr>
+            </m:radPr>
+            <m:deg>
+              <m:ctrlPr>
+                <w:rPr>
+                  <w:rFonts w:ascii="Cambria Math" w:hAnsi="Cambria Math"/>
+                  <w:i/>
+                </w:rPr>
+              </m:ctrlPr>
+            </m:deg>
             <m:e>
               <m:r>
                 <w:rPr>
@@ -1115,57 +1120,47 @@
                 </m:e>
               </m:d>
             </m:e>
-          </m:d>
-          <m:r>
-            <w:rPr>
-              <w:rFonts w:ascii="Cambria Math" w:hAnsi="Cambria Math"/>
-            </w:rPr>
-            <m:t>=sqrt</m:t>
-          </m:r>
-          <m:d>
-            <m:dPr>
-              <m:ctrlPr>
-                <w:rPr>
-                  <w:rFonts w:ascii="Cambria Math" w:hAnsi="Cambria Math"/>
-                  <w:i/>
-                </w:rPr>
-              </m:ctrlPr>
-            </m:dPr>
+          </m:rad>
+          <m:r>
+            <w:rPr>
+              <w:rFonts w:ascii="Cambria Math" w:hAnsi="Cambria Math"/>
+            </w:rPr>
+            <m:t>=</m:t>
+          </m:r>
+          <m:rad>
+            <m:radPr>
+              <m:degHide m:val="1"/>
+              <m:ctrlPr>
+                <w:rPr>
+                  <w:rFonts w:ascii="Cambria Math" w:hAnsi="Cambria Math"/>
+                </w:rPr>
+              </m:ctrlPr>
+            </m:radPr>
+            <m:deg>
+              <m:ctrlPr>
+                <w:rPr>
+                  <w:rFonts w:ascii="Cambria Math" w:hAnsi="Cambria Math"/>
+                  <w:i/>
+                </w:rPr>
+              </m:ctrlPr>
+            </m:deg>
             <m:e>
               <m:r>
                 <w:rPr>
                   <w:rFonts w:ascii="Cambria Math" w:hAnsi="Cambria Math"/>
                 </w:rPr>
-                <m:t>11.36</m:t>
+                <m:t>70,56</m:t>
               </m:r>
             </m:e>
-          </m:d>
-          <m:r>
-            <w:rPr>
-              <w:rFonts w:ascii="Cambria Math" w:hAnsi="Cambria Math"/>
-            </w:rPr>
-            <m:t>=3.37</m:t>
+          </m:rad>
+          <m:r>
+            <w:rPr>
+              <w:rFonts w:ascii="Cambria Math" w:hAnsi="Cambria Math"/>
+            </w:rPr>
+            <m:t>=8,4</m:t>
           </m:r>
         </m:oMath>
       </m:oMathPara>
-    </w:p>
-    <w:p>
-      <w:pPr>
-        <w:contextualSpacing/>
-      </w:pPr>
-    </w:p>
-    <w:p>
-      <w:pPr>
-        <w:contextualSpacing/>
-      </w:pPr>
-    </w:p>
-    <w:p>
-      <w:pPr>
-        <w:contextualSpacing/>
-      </w:pPr>
-      <w:r>
-        <w:t>Рішення 10 в зошиті</w:t>
-      </w:r>
     </w:p>
     <w:p>
       <w:pPr>
@@ -1658,6 +1653,7 @@
         <w:contextualSpacing/>
       </w:pPr>
       <w:r>
+        <w:lastRenderedPageBreak/>
         <w:t>Порахуємо ймовірність того, що одна з чотирьох карток має число більше 10. Отже, три картки мають числа, менші або рівні 10. Отже, необхідно вибрати одну картку з 5 і, незалежно від цього, ще три з 10.</w:t>
       </w:r>
     </w:p>
@@ -3328,6 +3324,7 @@
         <w:contextualSpacing/>
       </w:pPr>
       <w:r>
+        <w:lastRenderedPageBreak/>
         <w:t>Таким чином, бажаний закон розподілу виглядає наступним чином:</w:t>
       </w:r>
     </w:p>
@@ -4281,24 +4278,6 @@
     <w:p>
       <w:pPr>
         <w:contextualSpacing/>
-      </w:pPr>
-    </w:p>
-    <w:p>
-      <w:pPr>
-        <w:contextualSpacing/>
-      </w:pPr>
-      <w:r>
-        <w:t>Рішення 11 в зошиті</w:t>
-      </w:r>
-    </w:p>
-    <w:p>
-      <w:pPr>
-        <w:contextualSpacing/>
-      </w:pPr>
-    </w:p>
-    <w:p>
-      <w:pPr>
-        <w:contextualSpacing/>
         <w:rPr>
           <w:b/>
           <w:bCs/>
@@ -4570,7 +4549,6 @@
             <w:rPr>
               <w:rFonts w:ascii="Cambria Math" w:hAnsi="Cambria Math"/>
             </w:rPr>
-            <w:lastRenderedPageBreak/>
             <m:t>f</m:t>
           </m:r>
           <m:d>
@@ -4803,6 +4781,7 @@
             <w:rPr>
               <w:rFonts w:ascii="Cambria Math" w:hAnsi="Cambria Math"/>
             </w:rPr>
+            <w:lastRenderedPageBreak/>
             <m:t>P</m:t>
           </m:r>
           <m:d>
@@ -5229,24 +5208,6 @@
     <w:p>
       <w:pPr>
         <w:contextualSpacing/>
-      </w:pPr>
-    </w:p>
-    <w:p>
-      <w:pPr>
-        <w:contextualSpacing/>
-      </w:pPr>
-      <w:r>
-        <w:t>Рішення 12 в зошиті</w:t>
-      </w:r>
-    </w:p>
-    <w:p>
-      <w:pPr>
-        <w:contextualSpacing/>
-      </w:pPr>
-    </w:p>
-    <w:p>
-      <w:pPr>
-        <w:contextualSpacing/>
         <w:rPr>
           <w:b/>
           <w:bCs/>
@@ -5323,7 +5284,6 @@
             <w:rPr>
               <w:rFonts w:ascii="Cambria Math" w:hAnsi="Cambria Math"/>
             </w:rPr>
-            <w:lastRenderedPageBreak/>
             <m:t>M</m:t>
           </m:r>
           <m:d>
@@ -7121,6 +7081,7 @@
         <w:contextualSpacing/>
       </w:pPr>
       <w:r>
+        <w:lastRenderedPageBreak/>
         <w:t xml:space="preserve">Отже, математичне сподівання M(X) дорівнює </w:t>
       </w:r>
       <m:oMath>
@@ -7216,27 +7177,7 @@
     </w:p>
     <w:p>
       <w:pPr>
-        <w:contextualSpacing/>
-      </w:pPr>
-    </w:p>
-    <w:p>
-      <w:pPr>
-        <w:contextualSpacing/>
-        <w:rPr>
-          <w:lang w:val="en-US"/>
-        </w:rPr>
-      </w:pPr>
-    </w:p>
-    <w:p>
-      <w:pPr>
-        <w:contextualSpacing/>
-      </w:pPr>
-      <w:r>
-        <w:t>Рішення 13 в зошиті</w:t>
-      </w:r>
-    </w:p>
-    <w:p>
-      <w:pPr>
+        <w:ind w:firstLine="0"/>
         <w:contextualSpacing/>
       </w:pPr>
     </w:p>
@@ -7305,13 +7246,7 @@
           <w:rPr>
             <w:rFonts w:ascii="Cambria Math" w:hAnsi="Cambria Math"/>
           </w:rPr>
-          <m:t xml:space="preserve">,  </m:t>
-        </m:r>
-        <m:r>
-          <w:rPr>
-            <w:rFonts w:ascii="Cambria Math" w:hAnsi="Cambria Math"/>
-          </w:rPr>
-          <m:t>f</m:t>
+          <m:t>,  f</m:t>
         </m:r>
         <m:d>
           <m:dPr>
@@ -7445,7 +7380,6 @@
         <w:contextualSpacing/>
       </w:pPr>
       <w:r>
-        <w:lastRenderedPageBreak/>
         <w:t>1. Знайдемо параметр a з властивості функції щільності розподілу випадкової величини:</w:t>
       </w:r>
     </w:p>
@@ -7822,25 +7756,7 @@
           <w:rPr>
             <w:rFonts w:ascii="Cambria Math" w:hAnsi="Cambria Math"/>
           </w:rPr>
-          <m:t>v=sin</m:t>
-        </m:r>
-        <m:r>
-          <w:rPr>
-            <w:rFonts w:ascii="Cambria Math" w:hAnsi="Cambria Math"/>
-          </w:rPr>
-          <m:t>(</m:t>
-        </m:r>
-        <m:r>
-          <w:rPr>
-            <w:rFonts w:ascii="Cambria Math" w:hAnsi="Cambria Math"/>
-          </w:rPr>
-          <m:t>x</m:t>
-        </m:r>
-        <m:r>
-          <w:rPr>
-            <w:rFonts w:ascii="Cambria Math" w:hAnsi="Cambria Math"/>
-          </w:rPr>
-          <m:t>)</m:t>
+          <m:t>v=sin(x)</m:t>
         </m:r>
       </m:oMath>
       <w:r>
@@ -7955,6 +7871,7 @@
             <w:rPr>
               <w:rFonts w:ascii="Cambria Math" w:hAnsi="Cambria Math"/>
             </w:rPr>
+            <w:lastRenderedPageBreak/>
             <m:t>a</m:t>
           </m:r>
           <m:d>
@@ -9166,6 +9083,7 @@
             <w:rPr>
               <w:rFonts w:ascii="Cambria Math" w:hAnsi="Cambria Math"/>
             </w:rPr>
+            <w:lastRenderedPageBreak/>
             <m:t>F</m:t>
           </m:r>
           <m:d>
@@ -10104,7 +10022,6 @@
             <w:rPr>
               <w:rFonts w:ascii="Cambria Math" w:hAnsi="Cambria Math"/>
             </w:rPr>
-            <w:lastRenderedPageBreak/>
             <m:t>F</m:t>
           </m:r>
           <m:d>
@@ -10826,24 +10743,9 @@
     </w:p>
     <w:p>
       <w:pPr>
-        <w:contextualSpacing/>
-      </w:pPr>
-    </w:p>
-    <w:p>
-      <w:pPr>
-        <w:contextualSpacing/>
-        <w:rPr>
-          <w:lang w:val="en-US"/>
-        </w:rPr>
-      </w:pPr>
-    </w:p>
-    <w:p>
-      <w:pPr>
-        <w:contextualSpacing/>
-      </w:pPr>
-      <w:r>
-        <w:t>Рішення 14 в зошиті</w:t>
-      </w:r>
+        <w:ind w:firstLine="0"/>
+        <w:contextualSpacing/>
+      </w:pPr>
     </w:p>
     <w:sectPr>
       <w:pgSz w:w="11906" w:h="16838"/>

</xml_diff>